<commit_message>
Updating look and feel, adding overlays, fixing error reporting, moving navigation.
</commit_message>
<xml_diff>
--- a/public/data/template.docx
+++ b/public/data/template.docx
@@ -1434,19 +1434,14 @@
     <w:p>
       <w:pPr>
         <w:pStyle w:val="Heading2"/>
-      </w:pPr>
-      <w:bookmarkStart w:id="2" w:name="_l3qs5zunj1yh" w:colFirst="0" w:colLast="0"/>
-      <w:bookmarkEnd w:id="2"/>
-    </w:p>
-    <w:p>
-      <w:pPr>
-        <w:pStyle w:val="Heading2"/>
         <w:rPr>
           <w:color w:val="4A86E8"/>
         </w:rPr>
       </w:pPr>
+      <w:bookmarkStart w:id="2" w:name="_l3qs5zunj1yh" w:colFirst="0" w:colLast="0"/>
       <w:bookmarkStart w:id="3" w:name="_taehn2fsg445" w:colFirst="0" w:colLast="0"/>
       <w:bookmarkStart w:id="4" w:name="_Toc167801814"/>
+      <w:bookmarkEnd w:id="2"/>
       <w:bookmarkEnd w:id="3"/>
       <w:r>
         <w:t>About</w:t>
@@ -1465,7 +1460,7 @@
         <w:rPr>
           <w:rFonts w:ascii="Arial" w:eastAsia="Arial" w:hAnsi="Arial" w:cs="Arial"/>
         </w:rPr>
-        <w:t xml:space="preserve">This document has been published using the Open Data Institute’s Consequence and Risk Evaluation (CARE) Tool. </w:t>
+        <w:t>The author of the document, and responsible owner is {{author}}.</w:t>
       </w:r>
     </w:p>
     <w:p>
@@ -1480,21 +1475,49 @@
         <w:rPr>
           <w:rFonts w:ascii="Arial" w:eastAsia="Arial" w:hAnsi="Arial" w:cs="Arial"/>
         </w:rPr>
-        <w:t xml:space="preserve">The details published in this document are the responsibility </w:t>
-      </w:r>
-      <w:proofErr w:type="gramStart"/>
+        <w:t xml:space="preserve">This report was generated </w:t>
+      </w:r>
       <w:r>
         <w:rPr>
           <w:rFonts w:ascii="Arial" w:eastAsia="Arial" w:hAnsi="Arial" w:cs="Arial"/>
         </w:rPr>
-        <w:t>of {{</w:t>
-      </w:r>
-      <w:proofErr w:type="gramEnd"/>
+        <w:t>by</w:t>
+      </w:r>
       <w:r>
         <w:rPr>
           <w:rFonts w:ascii="Arial" w:eastAsia="Arial" w:hAnsi="Arial" w:cs="Arial"/>
         </w:rPr>
-        <w:t>author}}, the author of this project. It is automatically generated using the data input into the CARE Tool.</w:t>
+        <w:t xml:space="preserve"> the Open Data Institute's CARE tool. The Open Data Institute</w:t>
+      </w:r>
+      <w:r>
+        <w:rPr>
+          <w:rFonts w:ascii="Arial" w:eastAsia="Arial" w:hAnsi="Arial" w:cs="Arial"/>
+        </w:rPr>
+        <w:t xml:space="preserve"> </w:t>
+      </w:r>
+      <w:r>
+        <w:rPr>
+          <w:rFonts w:ascii="Arial" w:eastAsia="Arial" w:hAnsi="Arial" w:cs="Arial"/>
+        </w:rPr>
+        <w:t xml:space="preserve">assumes no responsibility or liability for the accuracy, completeness, or reliability of the contents herein, which are the sole responsibility of the </w:t>
+      </w:r>
+      <w:r>
+        <w:rPr>
+          <w:rFonts w:ascii="Arial" w:eastAsia="Arial" w:hAnsi="Arial" w:cs="Arial"/>
+        </w:rPr>
+        <w:t>author</w:t>
+      </w:r>
+      <w:r>
+        <w:rPr>
+          <w:rFonts w:ascii="Arial" w:eastAsia="Arial" w:hAnsi="Arial" w:cs="Arial"/>
+        </w:rPr>
+        <w:t xml:space="preserve">. Any decisions or actions taken based on the information provided in this report are at the discretion and risk of the </w:t>
+      </w:r>
+      <w:r>
+        <w:rPr>
+          <w:rFonts w:ascii="Arial" w:eastAsia="Arial" w:hAnsi="Arial" w:cs="Arial"/>
+        </w:rPr>
+        <w:t>author and reader.</w:t>
       </w:r>
     </w:p>
     <w:p>
@@ -1551,14 +1574,9 @@
       </w:pPr>
       <w:bookmarkStart w:id="8" w:name="_Toc167801818"/>
       <w:r>
-        <w:t xml:space="preserve">Data </w:t>
-      </w:r>
-      <w:proofErr w:type="gramStart"/>
-      <w:r>
-        <w:t>used</w:t>
+        <w:t>Data used</w:t>
       </w:r>
       <w:bookmarkEnd w:id="8"/>
-      <w:proofErr w:type="gramEnd"/>
     </w:p>
     <w:p>
       <w:r>
@@ -1604,14 +1622,9 @@
       </w:pPr>
       <w:bookmarkStart w:id="11" w:name="_Toc167801820"/>
       <w:r>
-        <w:t xml:space="preserve">Risk </w:t>
-      </w:r>
-      <w:proofErr w:type="gramStart"/>
-      <w:r>
-        <w:t>summary</w:t>
+        <w:t>Risk summary</w:t>
       </w:r>
       <w:bookmarkEnd w:id="11"/>
-      <w:proofErr w:type="gramEnd"/>
     </w:p>
     <w:tbl>
       <w:tblPr>
@@ -1996,14 +2009,9 @@
       </w:pPr>
       <w:bookmarkStart w:id="16" w:name="_Toc167801824"/>
       <w:r>
-        <w:t xml:space="preserve">Risk management </w:t>
-      </w:r>
-      <w:proofErr w:type="gramStart"/>
-      <w:r>
-        <w:t>table</w:t>
+        <w:t>Risk management table</w:t>
       </w:r>
       <w:bookmarkEnd w:id="16"/>
-      <w:proofErr w:type="gramEnd"/>
     </w:p>
     <w:p>
       <w:r>
@@ -2084,15 +2092,7 @@
     </w:p>
     <w:p>
       <w:r>
-        <w:t xml:space="preserve">The Data Ethics Canvas is a tool for anyone who collects, </w:t>
-      </w:r>
-      <w:proofErr w:type="gramStart"/>
-      <w:r>
-        <w:t>shares</w:t>
-      </w:r>
-      <w:proofErr w:type="gramEnd"/>
-      <w:r>
-        <w:t xml:space="preserve"> or uses data.</w:t>
+        <w:t>The Data Ethics Canvas is a tool for anyone who collects, shares or uses data.</w:t>
       </w:r>
     </w:p>
     <w:p>
@@ -2176,14 +2176,9 @@
       </w:pPr>
       <w:bookmarkStart w:id="22" w:name="_Toc167801829"/>
       <w:r>
-        <w:t xml:space="preserve">Expand your knowledge and </w:t>
-      </w:r>
-      <w:proofErr w:type="gramStart"/>
-      <w:r>
-        <w:t>skills</w:t>
+        <w:t>Expand your knowledge and skills</w:t>
       </w:r>
       <w:bookmarkEnd w:id="22"/>
-      <w:proofErr w:type="gramEnd"/>
     </w:p>
     <w:p>
       <w:r>

</xml_diff>

<commit_message>
Updating style to match main website
</commit_message>
<xml_diff>
--- a/public/data/template.docx
+++ b/public/data/template.docx
@@ -221,17 +221,11 @@
     <w:p>
       <w:pPr>
         <w:pStyle w:val="Heading2"/>
-        <w:rPr>
-          <w:color w:val="4A86E8"/>
-        </w:rPr>
       </w:pPr>
       <w:bookmarkStart w:id="0" w:name="_dh9ma3ntfphz" w:colFirst="0" w:colLast="0"/>
-      <w:bookmarkStart w:id="1" w:name="_Toc167801813"/>
+      <w:bookmarkStart w:id="1" w:name="_Toc177799228"/>
       <w:bookmarkEnd w:id="0"/>
       <w:r>
-        <w:rPr>
-          <w:color w:val="4A86E8"/>
-        </w:rPr>
         <w:t>Contents</w:t>
       </w:r>
       <w:bookmarkEnd w:id="1"/>
@@ -253,7 +247,13 @@
               <w:tab w:val="right" w:pos="9630"/>
             </w:tabs>
             <w:rPr>
+              <w:rFonts w:asciiTheme="minorHAnsi" w:eastAsiaTheme="minorEastAsia" w:hAnsiTheme="minorHAnsi" w:cstheme="minorBidi"/>
               <w:noProof/>
+              <w:kern w:val="2"/>
+              <w:sz w:val="24"/>
+              <w:szCs w:val="24"/>
+              <w:lang w:val="en-GB"/>
+              <w14:ligatures w14:val="standardContextual"/>
             </w:rPr>
           </w:pPr>
           <w:r>
@@ -265,7 +265,7 @@
           <w:r>
             <w:fldChar w:fldCharType="separate"/>
           </w:r>
-          <w:hyperlink w:anchor="_Toc167801813" w:history="1">
+          <w:hyperlink w:anchor="_Toc177799228" w:history="1">
             <w:r>
               <w:rPr>
                 <w:rStyle w:val="Hyperlink"/>
@@ -292,7 +292,7 @@
                 <w:noProof/>
                 <w:webHidden/>
               </w:rPr>
-              <w:instrText xml:space="preserve"> PAGEREF _Toc167801813 \h </w:instrText>
+              <w:instrText xml:space="preserve"> PAGEREF _Toc177799228 \h </w:instrText>
             </w:r>
             <w:r>
               <w:rPr>
@@ -330,10 +330,16 @@
               <w:tab w:val="right" w:pos="9630"/>
             </w:tabs>
             <w:rPr>
+              <w:rFonts w:asciiTheme="minorHAnsi" w:eastAsiaTheme="minorEastAsia" w:hAnsiTheme="minorHAnsi" w:cstheme="minorBidi"/>
               <w:noProof/>
+              <w:kern w:val="2"/>
+              <w:sz w:val="24"/>
+              <w:szCs w:val="24"/>
+              <w:lang w:val="en-GB"/>
+              <w14:ligatures w14:val="standardContextual"/>
             </w:rPr>
           </w:pPr>
-          <w:hyperlink w:anchor="_Toc167801814" w:history="1">
+          <w:hyperlink w:anchor="_Toc177799229" w:history="1">
             <w:r>
               <w:rPr>
                 <w:rStyle w:val="Hyperlink"/>
@@ -360,7 +366,7 @@
                 <w:noProof/>
                 <w:webHidden/>
               </w:rPr>
-              <w:instrText xml:space="preserve"> PAGEREF _Toc167801814 \h </w:instrText>
+              <w:instrText xml:space="preserve"> PAGEREF _Toc177799229 \h </w:instrText>
             </w:r>
             <w:r>
               <w:rPr>
@@ -398,16 +404,22 @@
               <w:tab w:val="right" w:pos="9630"/>
             </w:tabs>
             <w:rPr>
+              <w:rFonts w:asciiTheme="minorHAnsi" w:eastAsiaTheme="minorEastAsia" w:hAnsiTheme="minorHAnsi" w:cstheme="minorBidi"/>
               <w:noProof/>
+              <w:kern w:val="2"/>
+              <w:sz w:val="24"/>
+              <w:szCs w:val="24"/>
+              <w:lang w:val="en-GB"/>
+              <w14:ligatures w14:val="standardContextual"/>
             </w:rPr>
           </w:pPr>
-          <w:hyperlink w:anchor="_Toc167801815" w:history="1">
+          <w:hyperlink w:anchor="_Toc177799230" w:history="1">
             <w:r>
               <w:rPr>
                 <w:rStyle w:val="Hyperlink"/>
                 <w:noProof/>
               </w:rPr>
-              <w:t>Project Summary: {{title}}</w:t>
+              <w:t>{{title}}</w:t>
             </w:r>
             <w:r>
               <w:rPr>
@@ -428,7 +440,7 @@
                 <w:noProof/>
                 <w:webHidden/>
               </w:rPr>
-              <w:instrText xml:space="preserve"> PAGEREF _Toc167801815 \h </w:instrText>
+              <w:instrText xml:space="preserve"> PAGEREF _Toc177799230 \h </w:instrText>
             </w:r>
             <w:r>
               <w:rPr>
@@ -448,7 +460,7 @@
                 <w:noProof/>
                 <w:webHidden/>
               </w:rPr>
-              <w:t>3</w:t>
+              <w:t>2</w:t>
             </w:r>
             <w:r>
               <w:rPr>
@@ -466,16 +478,22 @@
               <w:tab w:val="right" w:pos="9630"/>
             </w:tabs>
             <w:rPr>
+              <w:rFonts w:asciiTheme="minorHAnsi" w:eastAsiaTheme="minorEastAsia" w:hAnsiTheme="minorHAnsi" w:cstheme="minorBidi"/>
               <w:noProof/>
+              <w:kern w:val="2"/>
+              <w:sz w:val="24"/>
+              <w:szCs w:val="24"/>
+              <w:lang w:val="en-GB"/>
+              <w14:ligatures w14:val="standardContextual"/>
             </w:rPr>
           </w:pPr>
-          <w:hyperlink w:anchor="_Toc167801816" w:history="1">
+          <w:hyperlink w:anchor="_Toc177799231" w:history="1">
             <w:r>
               <w:rPr>
                 <w:rStyle w:val="Hyperlink"/>
                 <w:noProof/>
               </w:rPr>
-              <w:t>Objectives</w:t>
+              <w:t>Aim</w:t>
             </w:r>
             <w:r>
               <w:rPr>
@@ -496,7 +514,7 @@
                 <w:noProof/>
                 <w:webHidden/>
               </w:rPr>
-              <w:instrText xml:space="preserve"> PAGEREF _Toc167801816 \h </w:instrText>
+              <w:instrText xml:space="preserve"> PAGEREF _Toc177799231 \h </w:instrText>
             </w:r>
             <w:r>
               <w:rPr>
@@ -516,7 +534,7 @@
                 <w:noProof/>
                 <w:webHidden/>
               </w:rPr>
-              <w:t>3</w:t>
+              <w:t>2</w:t>
             </w:r>
             <w:r>
               <w:rPr>
@@ -534,10 +552,16 @@
               <w:tab w:val="right" w:pos="9630"/>
             </w:tabs>
             <w:rPr>
+              <w:rFonts w:asciiTheme="minorHAnsi" w:eastAsiaTheme="minorEastAsia" w:hAnsiTheme="minorHAnsi" w:cstheme="minorBidi"/>
               <w:noProof/>
+              <w:kern w:val="2"/>
+              <w:sz w:val="24"/>
+              <w:szCs w:val="24"/>
+              <w:lang w:val="en-GB"/>
+              <w14:ligatures w14:val="standardContextual"/>
             </w:rPr>
           </w:pPr>
-          <w:hyperlink w:anchor="_Toc167801817" w:history="1">
+          <w:hyperlink w:anchor="_Toc177799232" w:history="1">
             <w:r>
               <w:rPr>
                 <w:rStyle w:val="Hyperlink"/>
@@ -564,7 +588,7 @@
                 <w:noProof/>
                 <w:webHidden/>
               </w:rPr>
-              <w:instrText xml:space="preserve"> PAGEREF _Toc167801817 \h </w:instrText>
+              <w:instrText xml:space="preserve"> PAGEREF _Toc177799232 \h </w:instrText>
             </w:r>
             <w:r>
               <w:rPr>
@@ -584,7 +608,7 @@
                 <w:noProof/>
                 <w:webHidden/>
               </w:rPr>
-              <w:t>3</w:t>
+              <w:t>2</w:t>
             </w:r>
             <w:r>
               <w:rPr>
@@ -602,10 +626,16 @@
               <w:tab w:val="right" w:pos="9630"/>
             </w:tabs>
             <w:rPr>
+              <w:rFonts w:asciiTheme="minorHAnsi" w:eastAsiaTheme="minorEastAsia" w:hAnsiTheme="minorHAnsi" w:cstheme="minorBidi"/>
               <w:noProof/>
+              <w:kern w:val="2"/>
+              <w:sz w:val="24"/>
+              <w:szCs w:val="24"/>
+              <w:lang w:val="en-GB"/>
+              <w14:ligatures w14:val="standardContextual"/>
             </w:rPr>
           </w:pPr>
-          <w:hyperlink w:anchor="_Toc167801818" w:history="1">
+          <w:hyperlink w:anchor="_Toc177799233" w:history="1">
             <w:r>
               <w:rPr>
                 <w:rStyle w:val="Hyperlink"/>
@@ -632,7 +662,7 @@
                 <w:noProof/>
                 <w:webHidden/>
               </w:rPr>
-              <w:instrText xml:space="preserve"> PAGEREF _Toc167801818 \h </w:instrText>
+              <w:instrText xml:space="preserve"> PAGEREF _Toc177799233 \h </w:instrText>
             </w:r>
             <w:r>
               <w:rPr>
@@ -652,7 +682,7 @@
                 <w:noProof/>
                 <w:webHidden/>
               </w:rPr>
-              <w:t>3</w:t>
+              <w:t>2</w:t>
             </w:r>
             <w:r>
               <w:rPr>
@@ -670,10 +700,16 @@
               <w:tab w:val="right" w:pos="9630"/>
             </w:tabs>
             <w:rPr>
+              <w:rFonts w:asciiTheme="minorHAnsi" w:eastAsiaTheme="minorEastAsia" w:hAnsiTheme="minorHAnsi" w:cstheme="minorBidi"/>
               <w:noProof/>
+              <w:kern w:val="2"/>
+              <w:sz w:val="24"/>
+              <w:szCs w:val="24"/>
+              <w:lang w:val="en-GB"/>
+              <w14:ligatures w14:val="standardContextual"/>
             </w:rPr>
           </w:pPr>
-          <w:hyperlink w:anchor="_Toc167801819" w:history="1">
+          <w:hyperlink w:anchor="_Toc177799234" w:history="1">
             <w:r>
               <w:rPr>
                 <w:rStyle w:val="Hyperlink"/>
@@ -700,7 +736,7 @@
                 <w:noProof/>
                 <w:webHidden/>
               </w:rPr>
-              <w:instrText xml:space="preserve"> PAGEREF _Toc167801819 \h </w:instrText>
+              <w:instrText xml:space="preserve"> PAGEREF _Toc177799234 \h </w:instrText>
             </w:r>
             <w:r>
               <w:rPr>
@@ -720,7 +756,7 @@
                 <w:noProof/>
                 <w:webHidden/>
               </w:rPr>
-              <w:t>3</w:t>
+              <w:t>2</w:t>
             </w:r>
             <w:r>
               <w:rPr>
@@ -738,10 +774,16 @@
               <w:tab w:val="right" w:pos="9630"/>
             </w:tabs>
             <w:rPr>
+              <w:rFonts w:asciiTheme="minorHAnsi" w:eastAsiaTheme="minorEastAsia" w:hAnsiTheme="minorHAnsi" w:cstheme="minorBidi"/>
               <w:noProof/>
+              <w:kern w:val="2"/>
+              <w:sz w:val="24"/>
+              <w:szCs w:val="24"/>
+              <w:lang w:val="en-GB"/>
+              <w14:ligatures w14:val="standardContextual"/>
             </w:rPr>
           </w:pPr>
-          <w:hyperlink w:anchor="_Toc167801820" w:history="1">
+          <w:hyperlink w:anchor="_Toc177799235" w:history="1">
             <w:r>
               <w:rPr>
                 <w:rStyle w:val="Hyperlink"/>
@@ -768,7 +810,7 @@
                 <w:noProof/>
                 <w:webHidden/>
               </w:rPr>
-              <w:instrText xml:space="preserve"> PAGEREF _Toc167801820 \h </w:instrText>
+              <w:instrText xml:space="preserve"> PAGEREF _Toc177799235 \h </w:instrText>
             </w:r>
             <w:r>
               <w:rPr>
@@ -788,7 +830,7 @@
                 <w:noProof/>
                 <w:webHidden/>
               </w:rPr>
-              <w:t>4</w:t>
+              <w:t>3</w:t>
             </w:r>
             <w:r>
               <w:rPr>
@@ -806,14 +848,19 @@
               <w:tab w:val="right" w:pos="9630"/>
             </w:tabs>
             <w:rPr>
+              <w:rFonts w:asciiTheme="minorHAnsi" w:eastAsiaTheme="minorEastAsia" w:hAnsiTheme="minorHAnsi" w:cstheme="minorBidi"/>
               <w:noProof/>
+              <w:kern w:val="2"/>
+              <w:sz w:val="24"/>
+              <w:szCs w:val="24"/>
+              <w:lang w:val="en-GB"/>
+              <w14:ligatures w14:val="standardContextual"/>
             </w:rPr>
           </w:pPr>
-          <w:hyperlink w:anchor="_Toc167801821" w:history="1">
+          <w:hyperlink w:anchor="_Toc177799236" w:history="1">
             <w:r>
               <w:rPr>
                 <w:rStyle w:val="Hyperlink"/>
-                <w:rFonts w:ascii="Arial" w:eastAsia="Arial" w:hAnsi="Arial" w:cs="Arial"/>
                 <w:noProof/>
               </w:rPr>
               <w:t>Likelihood</w:t>
@@ -837,7 +884,7 @@
                 <w:noProof/>
                 <w:webHidden/>
               </w:rPr>
-              <w:instrText xml:space="preserve"> PAGEREF _Toc167801821 \h </w:instrText>
+              <w:instrText xml:space="preserve"> PAGEREF _Toc177799236 \h </w:instrText>
             </w:r>
             <w:r>
               <w:rPr>
@@ -857,7 +904,7 @@
                 <w:noProof/>
                 <w:webHidden/>
               </w:rPr>
-              <w:t>4</w:t>
+              <w:t>3</w:t>
             </w:r>
             <w:r>
               <w:rPr>
@@ -875,14 +922,19 @@
               <w:tab w:val="right" w:pos="9630"/>
             </w:tabs>
             <w:rPr>
+              <w:rFonts w:asciiTheme="minorHAnsi" w:eastAsiaTheme="minorEastAsia" w:hAnsiTheme="minorHAnsi" w:cstheme="minorBidi"/>
               <w:noProof/>
+              <w:kern w:val="2"/>
+              <w:sz w:val="24"/>
+              <w:szCs w:val="24"/>
+              <w:lang w:val="en-GB"/>
+              <w14:ligatures w14:val="standardContextual"/>
             </w:rPr>
           </w:pPr>
-          <w:hyperlink w:anchor="_Toc167801822" w:history="1">
+          <w:hyperlink w:anchor="_Toc177799237" w:history="1">
             <w:r>
               <w:rPr>
                 <w:rStyle w:val="Hyperlink"/>
-                <w:rFonts w:ascii="Arial" w:eastAsia="Arial" w:hAnsi="Arial" w:cs="Arial"/>
                 <w:noProof/>
               </w:rPr>
               <w:t>Impact</w:t>
@@ -906,7 +958,7 @@
                 <w:noProof/>
                 <w:webHidden/>
               </w:rPr>
-              <w:instrText xml:space="preserve"> PAGEREF _Toc167801822 \h </w:instrText>
+              <w:instrText xml:space="preserve"> PAGEREF _Toc177799237 \h </w:instrText>
             </w:r>
             <w:r>
               <w:rPr>
@@ -926,7 +978,7 @@
                 <w:noProof/>
                 <w:webHidden/>
               </w:rPr>
-              <w:t>4</w:t>
+              <w:t>3</w:t>
             </w:r>
             <w:r>
               <w:rPr>
@@ -944,14 +996,19 @@
               <w:tab w:val="right" w:pos="9630"/>
             </w:tabs>
             <w:rPr>
+              <w:rFonts w:asciiTheme="minorHAnsi" w:eastAsiaTheme="minorEastAsia" w:hAnsiTheme="minorHAnsi" w:cstheme="minorBidi"/>
               <w:noProof/>
+              <w:kern w:val="2"/>
+              <w:sz w:val="24"/>
+              <w:szCs w:val="24"/>
+              <w:lang w:val="en-GB"/>
+              <w14:ligatures w14:val="standardContextual"/>
             </w:rPr>
           </w:pPr>
-          <w:hyperlink w:anchor="_Toc167801823" w:history="1">
+          <w:hyperlink w:anchor="_Toc177799238" w:history="1">
             <w:r>
               <w:rPr>
                 <w:rStyle w:val="Hyperlink"/>
-                <w:rFonts w:ascii="Arial" w:eastAsia="Arial" w:hAnsi="Arial" w:cs="Arial"/>
                 <w:noProof/>
               </w:rPr>
               <w:t>Risk</w:t>
@@ -975,7 +1032,7 @@
                 <w:noProof/>
                 <w:webHidden/>
               </w:rPr>
-              <w:instrText xml:space="preserve"> PAGEREF _Toc167801823 \h </w:instrText>
+              <w:instrText xml:space="preserve"> PAGEREF _Toc177799238 \h </w:instrText>
             </w:r>
             <w:r>
               <w:rPr>
@@ -995,7 +1052,81 @@
                 <w:noProof/>
                 <w:webHidden/>
               </w:rPr>
-              <w:t>4</w:t>
+              <w:t>3</w:t>
+            </w:r>
+            <w:r>
+              <w:rPr>
+                <w:noProof/>
+                <w:webHidden/>
+              </w:rPr>
+              <w:fldChar w:fldCharType="end"/>
+            </w:r>
+          </w:hyperlink>
+        </w:p>
+        <w:p>
+          <w:pPr>
+            <w:pStyle w:val="TOC2"/>
+            <w:tabs>
+              <w:tab w:val="right" w:pos="9630"/>
+            </w:tabs>
+            <w:rPr>
+              <w:rFonts w:asciiTheme="minorHAnsi" w:eastAsiaTheme="minorEastAsia" w:hAnsiTheme="minorHAnsi" w:cstheme="minorBidi"/>
+              <w:noProof/>
+              <w:kern w:val="2"/>
+              <w:sz w:val="24"/>
+              <w:szCs w:val="24"/>
+              <w:lang w:val="en-GB"/>
+              <w14:ligatures w14:val="standardContextual"/>
+            </w:rPr>
+          </w:pPr>
+          <w:hyperlink w:anchor="_Toc177799239" w:history="1">
+            <w:r>
+              <w:rPr>
+                <w:rStyle w:val="Hyperlink"/>
+                <w:noProof/>
+              </w:rPr>
+              <w:t>Priority risks</w:t>
+            </w:r>
+            <w:r>
+              <w:rPr>
+                <w:noProof/>
+                <w:webHidden/>
+              </w:rPr>
+              <w:tab/>
+            </w:r>
+            <w:r>
+              <w:rPr>
+                <w:noProof/>
+                <w:webHidden/>
+              </w:rPr>
+              <w:fldChar w:fldCharType="begin"/>
+            </w:r>
+            <w:r>
+              <w:rPr>
+                <w:noProof/>
+                <w:webHidden/>
+              </w:rPr>
+              <w:instrText xml:space="preserve"> PAGEREF _Toc177799239 \h </w:instrText>
+            </w:r>
+            <w:r>
+              <w:rPr>
+                <w:noProof/>
+                <w:webHidden/>
+              </w:rPr>
+            </w:r>
+            <w:r>
+              <w:rPr>
+                <w:noProof/>
+                <w:webHidden/>
+              </w:rPr>
+              <w:fldChar w:fldCharType="separate"/>
+            </w:r>
+            <w:r>
+              <w:rPr>
+                <w:noProof/>
+                <w:webHidden/>
+              </w:rPr>
+              <w:t>3</w:t>
             </w:r>
             <w:r>
               <w:rPr>
@@ -1013,10 +1144,16 @@
               <w:tab w:val="right" w:pos="9630"/>
             </w:tabs>
             <w:rPr>
+              <w:rFonts w:asciiTheme="minorHAnsi" w:eastAsiaTheme="minorEastAsia" w:hAnsiTheme="minorHAnsi" w:cstheme="minorBidi"/>
               <w:noProof/>
+              <w:kern w:val="2"/>
+              <w:sz w:val="24"/>
+              <w:szCs w:val="24"/>
+              <w:lang w:val="en-GB"/>
+              <w14:ligatures w14:val="standardContextual"/>
             </w:rPr>
           </w:pPr>
-          <w:hyperlink w:anchor="_Toc167801824" w:history="1">
+          <w:hyperlink w:anchor="_Toc177799240" w:history="1">
             <w:r>
               <w:rPr>
                 <w:rStyle w:val="Hyperlink"/>
@@ -1043,7 +1180,7 @@
                 <w:noProof/>
                 <w:webHidden/>
               </w:rPr>
-              <w:instrText xml:space="preserve"> PAGEREF _Toc167801824 \h </w:instrText>
+              <w:instrText xml:space="preserve"> PAGEREF _Toc177799240 \h </w:instrText>
             </w:r>
             <w:r>
               <w:rPr>
@@ -1063,7 +1200,7 @@
                 <w:noProof/>
                 <w:webHidden/>
               </w:rPr>
-              <w:t>5</w:t>
+              <w:t>4</w:t>
             </w:r>
             <w:r>
               <w:rPr>
@@ -1081,10 +1218,16 @@
               <w:tab w:val="right" w:pos="9630"/>
             </w:tabs>
             <w:rPr>
+              <w:rFonts w:asciiTheme="minorHAnsi" w:eastAsiaTheme="minorEastAsia" w:hAnsiTheme="minorHAnsi" w:cstheme="minorBidi"/>
               <w:noProof/>
+              <w:kern w:val="2"/>
+              <w:sz w:val="24"/>
+              <w:szCs w:val="24"/>
+              <w:lang w:val="en-GB"/>
+              <w14:ligatures w14:val="standardContextual"/>
             </w:rPr>
           </w:pPr>
-          <w:hyperlink w:anchor="_Toc167801825" w:history="1">
+          <w:hyperlink w:anchor="_Toc177799241" w:history="1">
             <w:r>
               <w:rPr>
                 <w:rStyle w:val="Hyperlink"/>
@@ -1111,7 +1254,7 @@
                 <w:noProof/>
                 <w:webHidden/>
               </w:rPr>
-              <w:instrText xml:space="preserve"> PAGEREF _Toc167801825 \h </w:instrText>
+              <w:instrText xml:space="preserve"> PAGEREF _Toc177799241 \h </w:instrText>
             </w:r>
             <w:r>
               <w:rPr>
@@ -1131,7 +1274,7 @@
                 <w:noProof/>
                 <w:webHidden/>
               </w:rPr>
-              <w:t>6</w:t>
+              <w:t>5</w:t>
             </w:r>
             <w:r>
               <w:rPr>
@@ -1149,10 +1292,16 @@
               <w:tab w:val="right" w:pos="9630"/>
             </w:tabs>
             <w:rPr>
+              <w:rFonts w:asciiTheme="minorHAnsi" w:eastAsiaTheme="minorEastAsia" w:hAnsiTheme="minorHAnsi" w:cstheme="minorBidi"/>
               <w:noProof/>
+              <w:kern w:val="2"/>
+              <w:sz w:val="24"/>
+              <w:szCs w:val="24"/>
+              <w:lang w:val="en-GB"/>
+              <w14:ligatures w14:val="standardContextual"/>
             </w:rPr>
           </w:pPr>
-          <w:hyperlink w:anchor="_Toc167801826" w:history="1">
+          <w:hyperlink w:anchor="_Toc177799242" w:history="1">
             <w:r>
               <w:rPr>
                 <w:rStyle w:val="Hyperlink"/>
@@ -1179,7 +1328,7 @@
                 <w:noProof/>
                 <w:webHidden/>
               </w:rPr>
-              <w:instrText xml:space="preserve"> PAGEREF _Toc167801826 \h </w:instrText>
+              <w:instrText xml:space="preserve"> PAGEREF _Toc177799242 \h </w:instrText>
             </w:r>
             <w:r>
               <w:rPr>
@@ -1199,7 +1348,7 @@
                 <w:noProof/>
                 <w:webHidden/>
               </w:rPr>
-              <w:t>6</w:t>
+              <w:t>5</w:t>
             </w:r>
             <w:r>
               <w:rPr>
@@ -1217,10 +1366,16 @@
               <w:tab w:val="right" w:pos="9630"/>
             </w:tabs>
             <w:rPr>
+              <w:rFonts w:asciiTheme="minorHAnsi" w:eastAsiaTheme="minorEastAsia" w:hAnsiTheme="minorHAnsi" w:cstheme="minorBidi"/>
               <w:noProof/>
+              <w:kern w:val="2"/>
+              <w:sz w:val="24"/>
+              <w:szCs w:val="24"/>
+              <w:lang w:val="en-GB"/>
+              <w14:ligatures w14:val="standardContextual"/>
             </w:rPr>
           </w:pPr>
-          <w:hyperlink w:anchor="_Toc167801827" w:history="1">
+          <w:hyperlink w:anchor="_Toc177799243" w:history="1">
             <w:r>
               <w:rPr>
                 <w:rStyle w:val="Hyperlink"/>
@@ -1247,7 +1402,7 @@
                 <w:noProof/>
                 <w:webHidden/>
               </w:rPr>
-              <w:instrText xml:space="preserve"> PAGEREF _Toc167801827 \h </w:instrText>
+              <w:instrText xml:space="preserve"> PAGEREF _Toc177799243 \h </w:instrText>
             </w:r>
             <w:r>
               <w:rPr>
@@ -1267,7 +1422,7 @@
                 <w:noProof/>
                 <w:webHidden/>
               </w:rPr>
-              <w:t>6</w:t>
+              <w:t>5</w:t>
             </w:r>
             <w:r>
               <w:rPr>
@@ -1285,10 +1440,16 @@
               <w:tab w:val="right" w:pos="9630"/>
             </w:tabs>
             <w:rPr>
+              <w:rFonts w:asciiTheme="minorHAnsi" w:eastAsiaTheme="minorEastAsia" w:hAnsiTheme="minorHAnsi" w:cstheme="minorBidi"/>
               <w:noProof/>
+              <w:kern w:val="2"/>
+              <w:sz w:val="24"/>
+              <w:szCs w:val="24"/>
+              <w:lang w:val="en-GB"/>
+              <w14:ligatures w14:val="standardContextual"/>
             </w:rPr>
           </w:pPr>
-          <w:hyperlink w:anchor="_Toc167801828" w:history="1">
+          <w:hyperlink w:anchor="_Toc177799244" w:history="1">
             <w:r>
               <w:rPr>
                 <w:rStyle w:val="Hyperlink"/>
@@ -1315,7 +1476,7 @@
                 <w:noProof/>
                 <w:webHidden/>
               </w:rPr>
-              <w:instrText xml:space="preserve"> PAGEREF _Toc167801828 \h </w:instrText>
+              <w:instrText xml:space="preserve"> PAGEREF _Toc177799244 \h </w:instrText>
             </w:r>
             <w:r>
               <w:rPr>
@@ -1335,7 +1496,7 @@
                 <w:noProof/>
                 <w:webHidden/>
               </w:rPr>
-              <w:t>6</w:t>
+              <w:t>5</w:t>
             </w:r>
             <w:r>
               <w:rPr>
@@ -1353,10 +1514,16 @@
               <w:tab w:val="right" w:pos="9630"/>
             </w:tabs>
             <w:rPr>
+              <w:rFonts w:asciiTheme="minorHAnsi" w:eastAsiaTheme="minorEastAsia" w:hAnsiTheme="minorHAnsi" w:cstheme="minorBidi"/>
               <w:noProof/>
+              <w:kern w:val="2"/>
+              <w:sz w:val="24"/>
+              <w:szCs w:val="24"/>
+              <w:lang w:val="en-GB"/>
+              <w14:ligatures w14:val="standardContextual"/>
             </w:rPr>
           </w:pPr>
-          <w:hyperlink w:anchor="_Toc167801829" w:history="1">
+          <w:hyperlink w:anchor="_Toc177799245" w:history="1">
             <w:r>
               <w:rPr>
                 <w:rStyle w:val="Hyperlink"/>
@@ -1383,7 +1550,7 @@
                 <w:noProof/>
                 <w:webHidden/>
               </w:rPr>
-              <w:instrText xml:space="preserve"> PAGEREF _Toc167801829 \h </w:instrText>
+              <w:instrText xml:space="preserve"> PAGEREF _Toc177799245 \h </w:instrText>
             </w:r>
             <w:r>
               <w:rPr>
@@ -1403,7 +1570,7 @@
                 <w:noProof/>
                 <w:webHidden/>
               </w:rPr>
-              <w:t>6</w:t>
+              <w:t>5</w:t>
             </w:r>
             <w:r>
               <w:rPr>
@@ -1440,7 +1607,7 @@
       </w:pPr>
       <w:bookmarkStart w:id="2" w:name="_l3qs5zunj1yh" w:colFirst="0" w:colLast="0"/>
       <w:bookmarkStart w:id="3" w:name="_taehn2fsg445" w:colFirst="0" w:colLast="0"/>
-      <w:bookmarkStart w:id="4" w:name="_Toc167801814"/>
+      <w:bookmarkStart w:id="4" w:name="_Toc177799229"/>
       <w:bookmarkEnd w:id="2"/>
       <w:bookmarkEnd w:id="3"/>
       <w:r>
@@ -1487,19 +1654,7 @@
         <w:rPr>
           <w:rFonts w:ascii="Arial" w:eastAsia="Arial" w:hAnsi="Arial" w:cs="Arial"/>
         </w:rPr>
-        <w:t xml:space="preserve"> the Open Data Institute's CARE tool. The Open Data Institute</w:t>
-      </w:r>
-      <w:r>
-        <w:rPr>
-          <w:rFonts w:ascii="Arial" w:eastAsia="Arial" w:hAnsi="Arial" w:cs="Arial"/>
-        </w:rPr>
-        <w:t xml:space="preserve"> </w:t>
-      </w:r>
-      <w:r>
-        <w:rPr>
-          <w:rFonts w:ascii="Arial" w:eastAsia="Arial" w:hAnsi="Arial" w:cs="Arial"/>
-        </w:rPr>
-        <w:t xml:space="preserve">assumes no responsibility or liability for the accuracy, completeness, or reliability of the contents herein, which are the sole responsibility of the </w:t>
+        <w:t xml:space="preserve"> the Open Data Institute's CARE tool. The Open Data Institute assumes no responsibility or liability for the accuracy, completeness, or reliability of the contents herein, which are the sole responsibility of the </w:t>
       </w:r>
       <w:r>
         <w:rPr>
@@ -1525,7 +1680,7 @@
         <w:pStyle w:val="Heading2"/>
       </w:pPr>
       <w:bookmarkStart w:id="5" w:name="_8b9pkfgapgqk" w:colFirst="0" w:colLast="0"/>
-      <w:bookmarkStart w:id="6" w:name="_Toc167801815"/>
+      <w:bookmarkStart w:id="6" w:name="_Toc177799230"/>
       <w:bookmarkEnd w:id="5"/>
       <w:r>
         <w:t>{{title}}</w:t>
@@ -1536,9 +1691,17 @@
       <w:pPr>
         <w:pStyle w:val="Heading3"/>
       </w:pPr>
-      <w:r>
-        <w:t>Aim</w:t>
-      </w:r>
+      <w:bookmarkStart w:id="7" w:name="_Toc177799231"/>
+      <w:r>
+        <w:t>A</w:t>
+      </w:r>
+      <w:r>
+        <w:t>i</w:t>
+      </w:r>
+      <w:r>
+        <w:t>m</w:t>
+      </w:r>
+      <w:bookmarkEnd w:id="7"/>
     </w:p>
     <w:p>
       <w:r>
@@ -1549,11 +1712,11 @@
       <w:pPr>
         <w:pStyle w:val="Heading3"/>
       </w:pPr>
-      <w:bookmarkStart w:id="7" w:name="_Toc167801817"/>
+      <w:bookmarkStart w:id="8" w:name="_Toc177799232"/>
       <w:r>
         <w:t>Intended Consequences</w:t>
       </w:r>
-      <w:bookmarkEnd w:id="7"/>
+      <w:bookmarkEnd w:id="8"/>
     </w:p>
     <w:p>
       <w:r>
@@ -1572,11 +1735,11 @@
       <w:pPr>
         <w:pStyle w:val="Heading3"/>
       </w:pPr>
-      <w:bookmarkStart w:id="8" w:name="_Toc167801818"/>
+      <w:bookmarkStart w:id="9" w:name="_Toc177799233"/>
       <w:r>
         <w:t>Data used</w:t>
       </w:r>
-      <w:bookmarkEnd w:id="8"/>
+      <w:bookmarkEnd w:id="9"/>
     </w:p>
     <w:p>
       <w:r>
@@ -1595,11 +1758,11 @@
       <w:pPr>
         <w:pStyle w:val="Heading3"/>
       </w:pPr>
-      <w:bookmarkStart w:id="9" w:name="_Toc167801819"/>
+      <w:bookmarkStart w:id="10" w:name="_Toc177799234"/>
       <w:r>
         <w:t>Stakeholders</w:t>
       </w:r>
-      <w:bookmarkEnd w:id="9"/>
+      <w:bookmarkEnd w:id="10"/>
     </w:p>
     <w:p>
       <w:r>
@@ -1610,8 +1773,8 @@
       <w:pPr>
         <w:pStyle w:val="Heading2"/>
       </w:pPr>
-      <w:bookmarkStart w:id="10" w:name="_sdq3crax8t0h" w:colFirst="0" w:colLast="0"/>
-      <w:bookmarkEnd w:id="10"/>
+      <w:bookmarkStart w:id="11" w:name="_sdq3crax8t0h" w:colFirst="0" w:colLast="0"/>
+      <w:bookmarkEnd w:id="11"/>
       <w:r>
         <w:br w:type="page"/>
       </w:r>
@@ -1620,11 +1783,11 @@
       <w:pPr>
         <w:pStyle w:val="Heading2"/>
       </w:pPr>
-      <w:bookmarkStart w:id="11" w:name="_Toc167801820"/>
+      <w:bookmarkStart w:id="12" w:name="_Toc177799235"/>
       <w:r>
         <w:t>Risk summary</w:t>
       </w:r>
-      <w:bookmarkEnd w:id="11"/>
+      <w:bookmarkEnd w:id="12"/>
     </w:p>
     <w:tbl>
       <w:tblPr>
@@ -1653,7 +1816,7 @@
             <w:tcBorders>
               <w:bottom w:val="single" w:sz="4" w:space="0" w:color="000000"/>
             </w:tcBorders>
-            <w:shd w:val="clear" w:color="auto" w:fill="1E549E"/>
+            <w:shd w:val="clear" w:color="auto" w:fill="072589"/>
             <w:tcMar>
               <w:top w:w="100" w:type="dxa"/>
               <w:left w:w="100" w:type="dxa"/>
@@ -1685,7 +1848,7 @@
             <w:tcBorders>
               <w:bottom w:val="single" w:sz="4" w:space="0" w:color="000000"/>
             </w:tcBorders>
-            <w:shd w:val="clear" w:color="auto" w:fill="1E549E"/>
+            <w:shd w:val="clear" w:color="auto" w:fill="072589"/>
             <w:tcMar>
               <w:top w:w="100" w:type="dxa"/>
               <w:left w:w="100" w:type="dxa"/>
@@ -1780,98 +1943,20 @@
           </w:tcPr>
           <w:p>
             <w:pPr>
-              <w:pBdr>
-                <w:top w:val="nil"/>
-                <w:left w:val="nil"/>
-                <w:bottom w:val="nil"/>
-                <w:right w:val="nil"/>
-                <w:between w:val="nil"/>
-              </w:pBdr>
-              <w:spacing w:after="0" w:line="240" w:lineRule="auto"/>
-              <w:ind w:left="0" w:right="0"/>
               <w:rPr>
                 <w:b/>
+                <w:bCs/>
+                <w:color w:val="002060"/>
               </w:rPr>
             </w:pPr>
-          </w:p>
-          <w:p>
-            <w:pPr>
-              <w:pStyle w:val="Heading3"/>
-              <w:shd w:val="clear" w:color="auto" w:fill="DBEAFE"/>
-              <w:spacing w:before="0" w:after="0" w:line="240" w:lineRule="auto"/>
-              <w:ind w:right="0"/>
-              <w:rPr>
-                <w:rFonts w:ascii="Arial" w:eastAsia="Arial" w:hAnsi="Arial" w:cs="Arial"/>
-                <w:color w:val="1E40AF"/>
-                <w:sz w:val="26"/>
-                <w:szCs w:val="26"/>
-              </w:rPr>
-            </w:pPr>
-            <w:bookmarkStart w:id="12" w:name="_Toc167801821"/>
-            <w:r>
-              <w:rPr>
-                <w:rFonts w:ascii="Arial" w:eastAsia="Arial" w:hAnsi="Arial" w:cs="Arial"/>
-                <w:color w:val="1E40AF"/>
-                <w:sz w:val="26"/>
-                <w:szCs w:val="26"/>
+            <w:bookmarkStart w:id="13" w:name="_Toc177799236"/>
+            <w:r>
+              <w:rPr>
+                <w:b/>
+                <w:bCs/>
+                <w:color w:val="002060"/>
               </w:rPr>
               <w:t>Likelihood</w:t>
-            </w:r>
-            <w:bookmarkEnd w:id="12"/>
-          </w:p>
-          <w:p>
-            <w:pPr>
-              <w:shd w:val="clear" w:color="auto" w:fill="F5F5F5"/>
-              <w:spacing w:after="160" w:line="327" w:lineRule="auto"/>
-              <w:ind w:left="0" w:right="0"/>
-              <w:jc w:val="center"/>
-              <w:rPr>
-                <w:rFonts w:ascii="Arial" w:eastAsia="Arial" w:hAnsi="Arial" w:cs="Arial"/>
-              </w:rPr>
-            </w:pPr>
-            <w:r>
-              <w:rPr>
-                <w:rFonts w:ascii="Arial" w:eastAsia="Arial" w:hAnsi="Arial" w:cs="Arial"/>
-              </w:rPr>
-              <w:t>{{</w:t>
-            </w:r>
-            <w:proofErr w:type="spellStart"/>
-            <w:r>
-              <w:rPr>
-                <w:rFonts w:ascii="Arial" w:eastAsia="Arial" w:hAnsi="Arial" w:cs="Arial"/>
-              </w:rPr>
-              <w:t>averageLikelihood</w:t>
-            </w:r>
-            <w:proofErr w:type="spellEnd"/>
-            <w:r>
-              <w:rPr>
-                <w:rFonts w:ascii="Arial" w:eastAsia="Arial" w:hAnsi="Arial" w:cs="Arial"/>
-              </w:rPr>
-              <w:t>}}</w:t>
-            </w:r>
-          </w:p>
-          <w:p>
-            <w:pPr>
-              <w:pStyle w:val="Heading3"/>
-              <w:shd w:val="clear" w:color="auto" w:fill="DBEAFE"/>
-              <w:spacing w:before="0" w:after="0" w:line="240" w:lineRule="auto"/>
-              <w:ind w:right="0"/>
-              <w:rPr>
-                <w:rFonts w:ascii="Arial" w:eastAsia="Arial" w:hAnsi="Arial" w:cs="Arial"/>
-                <w:color w:val="1E40AF"/>
-                <w:sz w:val="26"/>
-                <w:szCs w:val="26"/>
-              </w:rPr>
-            </w:pPr>
-            <w:bookmarkStart w:id="13" w:name="_Toc167801822"/>
-            <w:r>
-              <w:rPr>
-                <w:rFonts w:ascii="Arial" w:eastAsia="Arial" w:hAnsi="Arial" w:cs="Arial"/>
-                <w:color w:val="1E40AF"/>
-                <w:sz w:val="26"/>
-                <w:szCs w:val="26"/>
-              </w:rPr>
-              <w:t>Impact</w:t>
             </w:r>
             <w:bookmarkEnd w:id="13"/>
           </w:p>
@@ -1896,7 +1981,7 @@
               <w:rPr>
                 <w:rFonts w:ascii="Arial" w:eastAsia="Arial" w:hAnsi="Arial" w:cs="Arial"/>
               </w:rPr>
-              <w:t>averageImpact</w:t>
+              <w:t>averageLikelihood</w:t>
             </w:r>
             <w:proofErr w:type="spellEnd"/>
             <w:r>
@@ -1908,26 +1993,20 @@
           </w:p>
           <w:p>
             <w:pPr>
-              <w:pStyle w:val="Heading3"/>
-              <w:shd w:val="clear" w:color="auto" w:fill="DBEAFE"/>
-              <w:spacing w:before="0" w:after="0" w:line="240" w:lineRule="auto"/>
-              <w:ind w:right="0"/>
-              <w:rPr>
-                <w:rFonts w:ascii="Arial" w:eastAsia="Arial" w:hAnsi="Arial" w:cs="Arial"/>
-                <w:color w:val="1E40AF"/>
-                <w:sz w:val="26"/>
-                <w:szCs w:val="26"/>
+              <w:rPr>
+                <w:b/>
+                <w:bCs/>
+                <w:color w:val="002060"/>
               </w:rPr>
             </w:pPr>
-            <w:bookmarkStart w:id="14" w:name="_Toc167801823"/>
-            <w:r>
-              <w:rPr>
-                <w:rFonts w:ascii="Arial" w:eastAsia="Arial" w:hAnsi="Arial" w:cs="Arial"/>
-                <w:color w:val="1E40AF"/>
-                <w:sz w:val="26"/>
-                <w:szCs w:val="26"/>
-              </w:rPr>
-              <w:t>Risk</w:t>
+            <w:bookmarkStart w:id="14" w:name="_Toc177799237"/>
+            <w:r>
+              <w:rPr>
+                <w:b/>
+                <w:bCs/>
+                <w:color w:val="002060"/>
+              </w:rPr>
+              <w:t>Impact</w:t>
             </w:r>
             <w:bookmarkEnd w:id="14"/>
           </w:p>
@@ -1952,6 +2031,56 @@
               <w:rPr>
                 <w:rFonts w:ascii="Arial" w:eastAsia="Arial" w:hAnsi="Arial" w:cs="Arial"/>
               </w:rPr>
+              <w:t>averageImpact</w:t>
+            </w:r>
+            <w:proofErr w:type="spellEnd"/>
+            <w:r>
+              <w:rPr>
+                <w:rFonts w:ascii="Arial" w:eastAsia="Arial" w:hAnsi="Arial" w:cs="Arial"/>
+              </w:rPr>
+              <w:t>}}</w:t>
+            </w:r>
+          </w:p>
+          <w:p>
+            <w:pPr>
+              <w:rPr>
+                <w:b/>
+                <w:bCs/>
+                <w:color w:val="002060"/>
+              </w:rPr>
+            </w:pPr>
+            <w:bookmarkStart w:id="15" w:name="_Toc177799238"/>
+            <w:r>
+              <w:rPr>
+                <w:b/>
+                <w:bCs/>
+                <w:color w:val="002060"/>
+              </w:rPr>
+              <w:t>Risk</w:t>
+            </w:r>
+            <w:bookmarkEnd w:id="15"/>
+          </w:p>
+          <w:p>
+            <w:pPr>
+              <w:shd w:val="clear" w:color="auto" w:fill="F5F5F5"/>
+              <w:spacing w:after="160" w:line="327" w:lineRule="auto"/>
+              <w:ind w:left="0" w:right="0"/>
+              <w:jc w:val="center"/>
+              <w:rPr>
+                <w:rFonts w:ascii="Arial" w:eastAsia="Arial" w:hAnsi="Arial" w:cs="Arial"/>
+              </w:rPr>
+            </w:pPr>
+            <w:r>
+              <w:rPr>
+                <w:rFonts w:ascii="Arial" w:eastAsia="Arial" w:hAnsi="Arial" w:cs="Arial"/>
+              </w:rPr>
+              <w:t>{{</w:t>
+            </w:r>
+            <w:proofErr w:type="spellStart"/>
+            <w:r>
+              <w:rPr>
+                <w:rFonts w:ascii="Arial" w:eastAsia="Arial" w:hAnsi="Arial" w:cs="Arial"/>
+              </w:rPr>
               <w:t>averageRisk</w:t>
             </w:r>
             <w:proofErr w:type="spellEnd"/>
@@ -1970,9 +2099,11 @@
       <w:pPr>
         <w:pStyle w:val="Heading2"/>
       </w:pPr>
+      <w:bookmarkStart w:id="16" w:name="_Toc177799239"/>
       <w:r>
         <w:t>Priority risks</w:t>
       </w:r>
+      <w:bookmarkEnd w:id="16"/>
     </w:p>
     <w:p>
       <w:r>
@@ -2007,11 +2138,11 @@
       <w:pPr>
         <w:pStyle w:val="Heading3"/>
       </w:pPr>
-      <w:bookmarkStart w:id="16" w:name="_Toc167801824"/>
+      <w:bookmarkStart w:id="18" w:name="_Toc177799240"/>
       <w:r>
         <w:t>Risk management table</w:t>
       </w:r>
-      <w:bookmarkEnd w:id="16"/>
+      <w:bookmarkEnd w:id="18"/>
     </w:p>
     <w:p>
       <w:r>
@@ -2050,24 +2181,22 @@
     <w:p>
       <w:pPr>
         <w:pStyle w:val="Heading2"/>
-        <w:ind w:right="1680"/>
-      </w:pPr>
-      <w:bookmarkStart w:id="17" w:name="_Toc167801825"/>
+      </w:pPr>
+      <w:bookmarkStart w:id="19" w:name="_Toc177799241"/>
       <w:r>
         <w:t>Additional resources and support</w:t>
       </w:r>
-      <w:bookmarkEnd w:id="17"/>
+      <w:bookmarkEnd w:id="19"/>
     </w:p>
     <w:p>
       <w:pPr>
         <w:pStyle w:val="Heading3"/>
-        <w:ind w:right="1680"/>
-      </w:pPr>
-      <w:bookmarkStart w:id="18" w:name="_Toc167801826"/>
+      </w:pPr>
+      <w:bookmarkStart w:id="20" w:name="_Toc177799242"/>
       <w:r>
         <w:t>The Data Ethics Canvas</w:t>
       </w:r>
-      <w:bookmarkEnd w:id="18"/>
+      <w:bookmarkEnd w:id="20"/>
     </w:p>
     <w:p>
       <w:pPr>
@@ -2082,13 +2211,13 @@
         <w:shd w:val="clear" w:color="auto" w:fill="FFFFFF"/>
         <w:spacing w:before="0" w:after="80"/>
       </w:pPr>
-      <w:bookmarkStart w:id="19" w:name="_idlrcmolh21m" w:colFirst="0" w:colLast="0"/>
-      <w:bookmarkStart w:id="20" w:name="_Toc167801827"/>
-      <w:bookmarkEnd w:id="19"/>
+      <w:bookmarkStart w:id="21" w:name="_idlrcmolh21m" w:colFirst="0" w:colLast="0"/>
+      <w:bookmarkStart w:id="22" w:name="_Toc177799243"/>
+      <w:bookmarkEnd w:id="21"/>
       <w:r>
         <w:t>What is the Data Ethics Canvas?</w:t>
       </w:r>
-      <w:bookmarkEnd w:id="20"/>
+      <w:bookmarkEnd w:id="22"/>
     </w:p>
     <w:p>
       <w:r>
@@ -2134,10 +2263,15 @@
       </w:r>
     </w:p>
     <w:p>
+      <w:pPr>
+        <w:rPr>
+          <w:color w:val="072589"/>
+        </w:rPr>
+      </w:pPr>
       <w:hyperlink r:id="rId12">
         <w:r>
           <w:rPr>
-            <w:color w:val="1155CC"/>
+            <w:color w:val="072589"/>
             <w:u w:val="single"/>
           </w:rPr>
           <w:t>Learn more about the data ethics canvas, download it or access learning</w:t>
@@ -2148,11 +2282,11 @@
       <w:pPr>
         <w:pStyle w:val="Heading3"/>
       </w:pPr>
-      <w:bookmarkStart w:id="21" w:name="_Toc167801828"/>
+      <w:bookmarkStart w:id="23" w:name="_Toc177799244"/>
       <w:r>
         <w:t>Consultancy Services</w:t>
       </w:r>
-      <w:bookmarkEnd w:id="21"/>
+      <w:bookmarkEnd w:id="23"/>
     </w:p>
     <w:p>
       <w:r>
@@ -2160,10 +2294,15 @@
       </w:r>
     </w:p>
     <w:p>
+      <w:pPr>
+        <w:rPr>
+          <w:color w:val="072589"/>
+        </w:rPr>
+      </w:pPr>
       <w:hyperlink r:id="rId13">
         <w:r>
           <w:rPr>
-            <w:color w:val="1155CC"/>
+            <w:color w:val="072589"/>
             <w:u w:val="single"/>
           </w:rPr>
           <w:t>Learn more about what we do</w:t>
@@ -2174,11 +2313,11 @@
       <w:pPr>
         <w:pStyle w:val="Heading3"/>
       </w:pPr>
-      <w:bookmarkStart w:id="22" w:name="_Toc167801829"/>
+      <w:bookmarkStart w:id="24" w:name="_Toc177799245"/>
       <w:r>
         <w:t>Expand your knowledge and skills</w:t>
       </w:r>
-      <w:bookmarkEnd w:id="22"/>
+      <w:bookmarkEnd w:id="24"/>
     </w:p>
     <w:p>
       <w:r>
@@ -2194,10 +2333,15 @@
       </w:r>
     </w:p>
     <w:p>
+      <w:pPr>
+        <w:rPr>
+          <w:color w:val="072589"/>
+        </w:rPr>
+      </w:pPr>
       <w:hyperlink r:id="rId14">
         <w:r>
           <w:rPr>
-            <w:color w:val="1155CC"/>
+            <w:color w:val="072589"/>
             <w:u w:val="single"/>
           </w:rPr>
           <w:t>View all our courses</w:t>
@@ -2250,8 +2394,8 @@
       </w:tabs>
       <w:ind w:right="371"/>
     </w:pPr>
-    <w:bookmarkStart w:id="15" w:name="_xkuyb6z7sz90" w:colFirst="0" w:colLast="0"/>
-    <w:bookmarkEnd w:id="15"/>
+    <w:bookmarkStart w:id="17" w:name="_xkuyb6z7sz90" w:colFirst="0" w:colLast="0"/>
+    <w:bookmarkEnd w:id="17"/>
   </w:p>
   <w:p>
     <w:pPr>
@@ -3137,6 +3281,7 @@
     <w:next w:val="Normal"/>
     <w:uiPriority w:val="9"/>
     <w:qFormat/>
+    <w:rsid w:val="00406EE9"/>
     <w:pPr>
       <w:spacing w:after="400" w:line="240" w:lineRule="auto"/>
       <w:ind w:left="0" w:right="-146"/>
@@ -3144,7 +3289,7 @@
     </w:pPr>
     <w:rPr>
       <w:b/>
-      <w:color w:val="178CFF"/>
+      <w:color w:val="072589"/>
       <w:sz w:val="60"/>
       <w:szCs w:val="60"/>
     </w:rPr>
@@ -3157,6 +3302,7 @@
     <w:uiPriority w:val="9"/>
     <w:unhideWhenUsed/>
     <w:qFormat/>
+    <w:rsid w:val="00406EE9"/>
     <w:pPr>
       <w:spacing w:before="600"/>
       <w:ind w:left="0"/>
@@ -3164,7 +3310,7 @@
     </w:pPr>
     <w:rPr>
       <w:b/>
-      <w:color w:val="178CFF"/>
+      <w:color w:val="072589"/>
       <w:sz w:val="44"/>
       <w:szCs w:val="44"/>
     </w:rPr>
@@ -3176,6 +3322,7 @@
     <w:uiPriority w:val="9"/>
     <w:unhideWhenUsed/>
     <w:qFormat/>
+    <w:rsid w:val="00406EE9"/>
     <w:pPr>
       <w:spacing w:before="400"/>
       <w:ind w:left="0"/>
@@ -3183,7 +3330,7 @@
     </w:pPr>
     <w:rPr>
       <w:b/>
-      <w:color w:val="178CFF"/>
+      <w:color w:val="072589"/>
       <w:sz w:val="36"/>
       <w:szCs w:val="36"/>
     </w:rPr>
@@ -3195,6 +3342,7 @@
     <w:uiPriority w:val="9"/>
     <w:unhideWhenUsed/>
     <w:qFormat/>
+    <w:rsid w:val="00406EE9"/>
     <w:pPr>
       <w:spacing w:before="400" w:line="276" w:lineRule="auto"/>
       <w:ind w:left="0" w:right="0"/>
@@ -3202,7 +3350,7 @@
     </w:pPr>
     <w:rPr>
       <w:b/>
-      <w:color w:val="178CFF"/>
+      <w:color w:val="072589"/>
       <w:sz w:val="24"/>
       <w:szCs w:val="24"/>
     </w:rPr>
@@ -3215,6 +3363,7 @@
     <w:semiHidden/>
     <w:unhideWhenUsed/>
     <w:qFormat/>
+    <w:rsid w:val="00406EE9"/>
     <w:pPr>
       <w:spacing w:before="600" w:line="264" w:lineRule="auto"/>
       <w:ind w:left="0" w:right="1830"/>
@@ -3222,7 +3371,7 @@
     </w:pPr>
     <w:rPr>
       <w:b/>
-      <w:color w:val="178CFF"/>
+      <w:color w:val="072589"/>
       <w:sz w:val="44"/>
       <w:szCs w:val="44"/>
     </w:rPr>
@@ -3281,13 +3430,14 @@
     <w:next w:val="Normal"/>
     <w:uiPriority w:val="10"/>
     <w:qFormat/>
+    <w:rsid w:val="00406EE9"/>
     <w:pPr>
       <w:spacing w:after="100"/>
       <w:ind w:left="1122" w:right="2411"/>
     </w:pPr>
     <w:rPr>
       <w:b/>
-      <w:color w:val="1E549E"/>
+      <w:color w:val="072589"/>
       <w:sz w:val="64"/>
       <w:szCs w:val="64"/>
     </w:rPr>
@@ -3435,10 +3585,10 @@
     <w:basedOn w:val="DefaultParagraphFont"/>
     <w:link w:val="Heading2"/>
     <w:uiPriority w:val="9"/>
-    <w:rsid w:val="00DE366B"/>
+    <w:rsid w:val="00406EE9"/>
     <w:rPr>
       <w:b/>
-      <w:color w:val="178CFF"/>
+      <w:color w:val="072589"/>
       <w:sz w:val="44"/>
       <w:szCs w:val="44"/>
     </w:rPr>

</xml_diff>

<commit_message>
Filtering out positive unintended consequences in risk management, closes #32
</commit_message>
<xml_diff>
--- a/public/data/template.docx
+++ b/public/data/template.docx
@@ -1,6 +1,6 @@
 
 <file path=word/document.xml><?xml version="1.0" encoding="utf-8"?>
-<w:document xmlns:wpc="http://schemas.microsoft.com/office/word/2010/wordprocessingCanvas" xmlns:cx="http://schemas.microsoft.com/office/drawing/2014/chartex" xmlns:cx1="http://schemas.microsoft.com/office/drawing/2015/9/8/chartex" xmlns:cx2="http://schemas.microsoft.com/office/drawing/2015/10/21/chartex" xmlns:cx3="http://schemas.microsoft.com/office/drawing/2016/5/9/chartex" xmlns:cx4="http://schemas.microsoft.com/office/drawing/2016/5/10/chartex" xmlns:cx5="http://schemas.microsoft.com/office/drawing/2016/5/11/chartex" xmlns:cx6="http://schemas.microsoft.com/office/drawing/2016/5/12/chartex" xmlns:cx7="http://schemas.microsoft.com/office/drawing/2016/5/13/chartex" xmlns:cx8="http://schemas.microsoft.com/office/drawing/2016/5/14/chartex" xmlns:mc="http://schemas.openxmlformats.org/markup-compatibility/2006" xmlns:aink="http://schemas.microsoft.com/office/drawing/2016/ink" xmlns:am3d="http://schemas.microsoft.com/office/drawing/2017/model3d" xmlns:o="urn:schemas-microsoft-com:office:office" xmlns:oel="http://schemas.microsoft.com/office/2019/extlst" xmlns:r="http://schemas.openxmlformats.org/officeDocument/2006/relationships" xmlns:m="http://schemas.openxmlformats.org/officeDocument/2006/math" xmlns:v="urn:schemas-microsoft-com:vml" xmlns:wp14="http://schemas.microsoft.com/office/word/2010/wordprocessingDrawing" xmlns:wp="http://schemas.openxmlformats.org/drawingml/2006/wordprocessingDrawing" xmlns:w10="urn:schemas-microsoft-com:office:word" xmlns:w="http://schemas.openxmlformats.org/wordprocessingml/2006/main" xmlns:w14="http://schemas.microsoft.com/office/word/2010/wordml" xmlns:w15="http://schemas.microsoft.com/office/word/2012/wordml" xmlns:w16cex="http://schemas.microsoft.com/office/word/2018/wordml/cex" xmlns:w16cid="http://schemas.microsoft.com/office/word/2016/wordml/cid" xmlns:w16="http://schemas.microsoft.com/office/word/2018/wordml" xmlns:w16du="http://schemas.microsoft.com/office/word/2023/wordml/word16du" xmlns:w16sdtdh="http://schemas.microsoft.com/office/word/2020/wordml/sdtdatahash" xmlns:w16se="http://schemas.microsoft.com/office/word/2015/wordml/symex" xmlns:wpg="http://schemas.microsoft.com/office/word/2010/wordprocessingGroup" xmlns:wpi="http://schemas.microsoft.com/office/word/2010/wordprocessingInk" xmlns:wne="http://schemas.microsoft.com/office/word/2006/wordml" xmlns:wps="http://schemas.microsoft.com/office/word/2010/wordprocessingShape" mc:Ignorable="w14 w15 w16se w16cid w16 w16cex w16sdtdh w16du wp14">
+<w:document xmlns:wpc="http://schemas.microsoft.com/office/word/2010/wordprocessingCanvas" xmlns:cx="http://schemas.microsoft.com/office/drawing/2014/chartex" xmlns:cx1="http://schemas.microsoft.com/office/drawing/2015/9/8/chartex" xmlns:cx2="http://schemas.microsoft.com/office/drawing/2015/10/21/chartex" xmlns:cx3="http://schemas.microsoft.com/office/drawing/2016/5/9/chartex" xmlns:cx4="http://schemas.microsoft.com/office/drawing/2016/5/10/chartex" xmlns:cx5="http://schemas.microsoft.com/office/drawing/2016/5/11/chartex" xmlns:cx6="http://schemas.microsoft.com/office/drawing/2016/5/12/chartex" xmlns:cx7="http://schemas.microsoft.com/office/drawing/2016/5/13/chartex" xmlns:cx8="http://schemas.microsoft.com/office/drawing/2016/5/14/chartex" xmlns:mc="http://schemas.openxmlformats.org/markup-compatibility/2006" xmlns:aink="http://schemas.microsoft.com/office/drawing/2016/ink" xmlns:am3d="http://schemas.microsoft.com/office/drawing/2017/model3d" xmlns:o="urn:schemas-microsoft-com:office:office" xmlns:oel="http://schemas.microsoft.com/office/2019/extlst" xmlns:r="http://schemas.openxmlformats.org/officeDocument/2006/relationships" xmlns:m="http://schemas.openxmlformats.org/officeDocument/2006/math" xmlns:v="urn:schemas-microsoft-com:vml" xmlns:wp14="http://schemas.microsoft.com/office/word/2010/wordprocessingDrawing" xmlns:wp="http://schemas.openxmlformats.org/drawingml/2006/wordprocessingDrawing" xmlns:w10="urn:schemas-microsoft-com:office:word" xmlns:w="http://schemas.openxmlformats.org/wordprocessingml/2006/main" xmlns:w14="http://schemas.microsoft.com/office/word/2010/wordml" xmlns:w15="http://schemas.microsoft.com/office/word/2012/wordml" xmlns:w16cex="http://schemas.microsoft.com/office/word/2018/wordml/cex" xmlns:w16cid="http://schemas.microsoft.com/office/word/2016/wordml/cid" xmlns:w16="http://schemas.microsoft.com/office/word/2018/wordml" xmlns:w16du="http://schemas.microsoft.com/office/word/2023/wordml/word16du" xmlns:w16sdtdh="http://schemas.microsoft.com/office/word/2020/wordml/sdtdatahash" xmlns:w16sdtfl="http://schemas.microsoft.com/office/word/2024/wordml/sdtformatlock" xmlns:w16se="http://schemas.microsoft.com/office/word/2015/wordml/symex" xmlns:wpg="http://schemas.microsoft.com/office/word/2010/wordprocessingGroup" xmlns:wpi="http://schemas.microsoft.com/office/word/2010/wordprocessingInk" xmlns:wne="http://schemas.microsoft.com/office/word/2006/wordml" xmlns:wps="http://schemas.microsoft.com/office/word/2010/wordprocessingShape" mc:Ignorable="w14 w15 w16se w16cid w16 w16cex w16sdtdh w16sdtfl w16du wp14">
   <w:background w:color="FFFFFF"/>
   <w:body>
     <w:p>
@@ -223,7 +223,7 @@
         <w:pStyle w:val="Heading2"/>
       </w:pPr>
       <w:bookmarkStart w:id="0" w:name="_dh9ma3ntfphz" w:colFirst="0" w:colLast="0"/>
-      <w:bookmarkStart w:id="1" w:name="_Toc177799228"/>
+      <w:bookmarkStart w:id="1" w:name="_Toc200375922"/>
       <w:bookmarkEnd w:id="0"/>
       <w:r>
         <w:t>Contents</w:t>
@@ -265,7 +265,7 @@
           <w:r>
             <w:fldChar w:fldCharType="separate"/>
           </w:r>
-          <w:hyperlink w:anchor="_Toc177799228" w:history="1">
+          <w:hyperlink w:anchor="_Toc200375922" w:history="1">
             <w:r>
               <w:rPr>
                 <w:rStyle w:val="Hyperlink"/>
@@ -292,7 +292,7 @@
                 <w:noProof/>
                 <w:webHidden/>
               </w:rPr>
-              <w:instrText xml:space="preserve"> PAGEREF _Toc177799228 \h </w:instrText>
+              <w:instrText xml:space="preserve"> PAGEREF _Toc200375922 \h </w:instrText>
             </w:r>
             <w:r>
               <w:rPr>
@@ -339,7 +339,7 @@
               <w14:ligatures w14:val="standardContextual"/>
             </w:rPr>
           </w:pPr>
-          <w:hyperlink w:anchor="_Toc177799229" w:history="1">
+          <w:hyperlink w:anchor="_Toc200375923" w:history="1">
             <w:r>
               <w:rPr>
                 <w:rStyle w:val="Hyperlink"/>
@@ -366,7 +366,7 @@
                 <w:noProof/>
                 <w:webHidden/>
               </w:rPr>
-              <w:instrText xml:space="preserve"> PAGEREF _Toc177799229 \h </w:instrText>
+              <w:instrText xml:space="preserve"> PAGEREF _Toc200375923 \h </w:instrText>
             </w:r>
             <w:r>
               <w:rPr>
@@ -413,7 +413,7 @@
               <w14:ligatures w14:val="standardContextual"/>
             </w:rPr>
           </w:pPr>
-          <w:hyperlink w:anchor="_Toc177799230" w:history="1">
+          <w:hyperlink w:anchor="_Toc200375924" w:history="1">
             <w:r>
               <w:rPr>
                 <w:rStyle w:val="Hyperlink"/>
@@ -440,7 +440,7 @@
                 <w:noProof/>
                 <w:webHidden/>
               </w:rPr>
-              <w:instrText xml:space="preserve"> PAGEREF _Toc177799230 \h </w:instrText>
+              <w:instrText xml:space="preserve"> PAGEREF _Toc200375924 \h </w:instrText>
             </w:r>
             <w:r>
               <w:rPr>
@@ -460,7 +460,7 @@
                 <w:noProof/>
                 <w:webHidden/>
               </w:rPr>
-              <w:t>2</w:t>
+              <w:t>1</w:t>
             </w:r>
             <w:r>
               <w:rPr>
@@ -487,7 +487,7 @@
               <w14:ligatures w14:val="standardContextual"/>
             </w:rPr>
           </w:pPr>
-          <w:hyperlink w:anchor="_Toc177799231" w:history="1">
+          <w:hyperlink w:anchor="_Toc200375925" w:history="1">
             <w:r>
               <w:rPr>
                 <w:rStyle w:val="Hyperlink"/>
@@ -514,7 +514,7 @@
                 <w:noProof/>
                 <w:webHidden/>
               </w:rPr>
-              <w:instrText xml:space="preserve"> PAGEREF _Toc177799231 \h </w:instrText>
+              <w:instrText xml:space="preserve"> PAGEREF _Toc200375925 \h </w:instrText>
             </w:r>
             <w:r>
               <w:rPr>
@@ -561,7 +561,7 @@
               <w14:ligatures w14:val="standardContextual"/>
             </w:rPr>
           </w:pPr>
-          <w:hyperlink w:anchor="_Toc177799232" w:history="1">
+          <w:hyperlink w:anchor="_Toc200375926" w:history="1">
             <w:r>
               <w:rPr>
                 <w:rStyle w:val="Hyperlink"/>
@@ -588,7 +588,7 @@
                 <w:noProof/>
                 <w:webHidden/>
               </w:rPr>
-              <w:instrText xml:space="preserve"> PAGEREF _Toc177799232 \h </w:instrText>
+              <w:instrText xml:space="preserve"> PAGEREF _Toc200375926 \h </w:instrText>
             </w:r>
             <w:r>
               <w:rPr>
@@ -635,13 +635,13 @@
               <w14:ligatures w14:val="standardContextual"/>
             </w:rPr>
           </w:pPr>
-          <w:hyperlink w:anchor="_Toc177799233" w:history="1">
+          <w:hyperlink w:anchor="_Toc200375927" w:history="1">
             <w:r>
               <w:rPr>
                 <w:rStyle w:val="Hyperlink"/>
                 <w:noProof/>
               </w:rPr>
-              <w:t>Data used</w:t>
+              <w:t>Positive Unintended Consequences</w:t>
             </w:r>
             <w:r>
               <w:rPr>
@@ -662,7 +662,7 @@
                 <w:noProof/>
                 <w:webHidden/>
               </w:rPr>
-              <w:instrText xml:space="preserve"> PAGEREF _Toc177799233 \h </w:instrText>
+              <w:instrText xml:space="preserve"> PAGEREF _Toc200375927 \h </w:instrText>
             </w:r>
             <w:r>
               <w:rPr>
@@ -709,12 +709,86 @@
               <w14:ligatures w14:val="standardContextual"/>
             </w:rPr>
           </w:pPr>
-          <w:hyperlink w:anchor="_Toc177799234" w:history="1">
+          <w:hyperlink w:anchor="_Toc200375928" w:history="1">
             <w:r>
               <w:rPr>
                 <w:rStyle w:val="Hyperlink"/>
                 <w:noProof/>
               </w:rPr>
+              <w:t>Data used</w:t>
+            </w:r>
+            <w:r>
+              <w:rPr>
+                <w:noProof/>
+                <w:webHidden/>
+              </w:rPr>
+              <w:tab/>
+            </w:r>
+            <w:r>
+              <w:rPr>
+                <w:noProof/>
+                <w:webHidden/>
+              </w:rPr>
+              <w:fldChar w:fldCharType="begin"/>
+            </w:r>
+            <w:r>
+              <w:rPr>
+                <w:noProof/>
+                <w:webHidden/>
+              </w:rPr>
+              <w:instrText xml:space="preserve"> PAGEREF _Toc200375928 \h </w:instrText>
+            </w:r>
+            <w:r>
+              <w:rPr>
+                <w:noProof/>
+                <w:webHidden/>
+              </w:rPr>
+            </w:r>
+            <w:r>
+              <w:rPr>
+                <w:noProof/>
+                <w:webHidden/>
+              </w:rPr>
+              <w:fldChar w:fldCharType="separate"/>
+            </w:r>
+            <w:r>
+              <w:rPr>
+                <w:noProof/>
+                <w:webHidden/>
+              </w:rPr>
+              <w:t>2</w:t>
+            </w:r>
+            <w:r>
+              <w:rPr>
+                <w:noProof/>
+                <w:webHidden/>
+              </w:rPr>
+              <w:fldChar w:fldCharType="end"/>
+            </w:r>
+          </w:hyperlink>
+        </w:p>
+        <w:p>
+          <w:pPr>
+            <w:pStyle w:val="TOC3"/>
+            <w:tabs>
+              <w:tab w:val="right" w:pos="9630"/>
+            </w:tabs>
+            <w:rPr>
+              <w:rFonts w:asciiTheme="minorHAnsi" w:eastAsiaTheme="minorEastAsia" w:hAnsiTheme="minorHAnsi" w:cstheme="minorBidi"/>
+              <w:noProof/>
+              <w:kern w:val="2"/>
+              <w:sz w:val="24"/>
+              <w:szCs w:val="24"/>
+              <w:lang w:val="en-GB"/>
+              <w14:ligatures w14:val="standardContextual"/>
+            </w:rPr>
+          </w:pPr>
+          <w:hyperlink w:anchor="_Toc200375929" w:history="1">
+            <w:r>
+              <w:rPr>
+                <w:rStyle w:val="Hyperlink"/>
+                <w:noProof/>
+              </w:rPr>
               <w:t>Stakeholders</w:t>
             </w:r>
             <w:r>
@@ -736,7 +810,7 @@
                 <w:noProof/>
                 <w:webHidden/>
               </w:rPr>
-              <w:instrText xml:space="preserve"> PAGEREF _Toc177799234 \h </w:instrText>
+              <w:instrText xml:space="preserve"> PAGEREF _Toc200375929 \h </w:instrText>
             </w:r>
             <w:r>
               <w:rPr>
@@ -783,7 +857,7 @@
               <w14:ligatures w14:val="standardContextual"/>
             </w:rPr>
           </w:pPr>
-          <w:hyperlink w:anchor="_Toc177799235" w:history="1">
+          <w:hyperlink w:anchor="_Toc200375930" w:history="1">
             <w:r>
               <w:rPr>
                 <w:rStyle w:val="Hyperlink"/>
@@ -810,7 +884,81 @@
                 <w:noProof/>
                 <w:webHidden/>
               </w:rPr>
-              <w:instrText xml:space="preserve"> PAGEREF _Toc177799235 \h </w:instrText>
+              <w:instrText xml:space="preserve"> PAGEREF _Toc200375930 \h </w:instrText>
+            </w:r>
+            <w:r>
+              <w:rPr>
+                <w:noProof/>
+                <w:webHidden/>
+              </w:rPr>
+            </w:r>
+            <w:r>
+              <w:rPr>
+                <w:noProof/>
+                <w:webHidden/>
+              </w:rPr>
+              <w:fldChar w:fldCharType="separate"/>
+            </w:r>
+            <w:r>
+              <w:rPr>
+                <w:noProof/>
+                <w:webHidden/>
+              </w:rPr>
+              <w:t>3</w:t>
+            </w:r>
+            <w:r>
+              <w:rPr>
+                <w:noProof/>
+                <w:webHidden/>
+              </w:rPr>
+              <w:fldChar w:fldCharType="end"/>
+            </w:r>
+          </w:hyperlink>
+        </w:p>
+        <w:p>
+          <w:pPr>
+            <w:pStyle w:val="TOC2"/>
+            <w:tabs>
+              <w:tab w:val="right" w:pos="9630"/>
+            </w:tabs>
+            <w:rPr>
+              <w:rFonts w:asciiTheme="minorHAnsi" w:eastAsiaTheme="minorEastAsia" w:hAnsiTheme="minorHAnsi" w:cstheme="minorBidi"/>
+              <w:noProof/>
+              <w:kern w:val="2"/>
+              <w:sz w:val="24"/>
+              <w:szCs w:val="24"/>
+              <w:lang w:val="en-GB"/>
+              <w14:ligatures w14:val="standardContextual"/>
+            </w:rPr>
+          </w:pPr>
+          <w:hyperlink w:anchor="_Toc200375931" w:history="1">
+            <w:r>
+              <w:rPr>
+                <w:rStyle w:val="Hyperlink"/>
+                <w:noProof/>
+              </w:rPr>
+              <w:t>Priority risks</w:t>
+            </w:r>
+            <w:r>
+              <w:rPr>
+                <w:noProof/>
+                <w:webHidden/>
+              </w:rPr>
+              <w:tab/>
+            </w:r>
+            <w:r>
+              <w:rPr>
+                <w:noProof/>
+                <w:webHidden/>
+              </w:rPr>
+              <w:fldChar w:fldCharType="begin"/>
+            </w:r>
+            <w:r>
+              <w:rPr>
+                <w:noProof/>
+                <w:webHidden/>
+              </w:rPr>
+              <w:instrText xml:space="preserve"> PAGEREF _Toc200375931 \h </w:instrText>
             </w:r>
             <w:r>
               <w:rPr>
@@ -857,13 +1005,13 @@
               <w14:ligatures w14:val="standardContextual"/>
             </w:rPr>
           </w:pPr>
-          <w:hyperlink w:anchor="_Toc177799236" w:history="1">
+          <w:hyperlink w:anchor="_Toc200375932" w:history="1">
             <w:r>
               <w:rPr>
                 <w:rStyle w:val="Hyperlink"/>
                 <w:noProof/>
               </w:rPr>
-              <w:t>Likelihood</w:t>
+              <w:t>Risk management table</w:t>
             </w:r>
             <w:r>
               <w:rPr>
@@ -884,7 +1032,7 @@
                 <w:noProof/>
                 <w:webHidden/>
               </w:rPr>
-              <w:instrText xml:space="preserve"> PAGEREF _Toc177799236 \h </w:instrText>
+              <w:instrText xml:space="preserve"> PAGEREF _Toc200375932 \h </w:instrText>
             </w:r>
             <w:r>
               <w:rPr>
@@ -904,7 +1052,81 @@
                 <w:noProof/>
                 <w:webHidden/>
               </w:rPr>
-              <w:t>3</w:t>
+              <w:t>4</w:t>
+            </w:r>
+            <w:r>
+              <w:rPr>
+                <w:noProof/>
+                <w:webHidden/>
+              </w:rPr>
+              <w:fldChar w:fldCharType="end"/>
+            </w:r>
+          </w:hyperlink>
+        </w:p>
+        <w:p>
+          <w:pPr>
+            <w:pStyle w:val="TOC2"/>
+            <w:tabs>
+              <w:tab w:val="right" w:pos="9630"/>
+            </w:tabs>
+            <w:rPr>
+              <w:rFonts w:asciiTheme="minorHAnsi" w:eastAsiaTheme="minorEastAsia" w:hAnsiTheme="minorHAnsi" w:cstheme="minorBidi"/>
+              <w:noProof/>
+              <w:kern w:val="2"/>
+              <w:sz w:val="24"/>
+              <w:szCs w:val="24"/>
+              <w:lang w:val="en-GB"/>
+              <w14:ligatures w14:val="standardContextual"/>
+            </w:rPr>
+          </w:pPr>
+          <w:hyperlink w:anchor="_Toc200375933" w:history="1">
+            <w:r>
+              <w:rPr>
+                <w:rStyle w:val="Hyperlink"/>
+                <w:noProof/>
+              </w:rPr>
+              <w:t>Additional resources and support</w:t>
+            </w:r>
+            <w:r>
+              <w:rPr>
+                <w:noProof/>
+                <w:webHidden/>
+              </w:rPr>
+              <w:tab/>
+            </w:r>
+            <w:r>
+              <w:rPr>
+                <w:noProof/>
+                <w:webHidden/>
+              </w:rPr>
+              <w:fldChar w:fldCharType="begin"/>
+            </w:r>
+            <w:r>
+              <w:rPr>
+                <w:noProof/>
+                <w:webHidden/>
+              </w:rPr>
+              <w:instrText xml:space="preserve"> PAGEREF _Toc200375933 \h </w:instrText>
+            </w:r>
+            <w:r>
+              <w:rPr>
+                <w:noProof/>
+                <w:webHidden/>
+              </w:rPr>
+            </w:r>
+            <w:r>
+              <w:rPr>
+                <w:noProof/>
+                <w:webHidden/>
+              </w:rPr>
+              <w:fldChar w:fldCharType="separate"/>
+            </w:r>
+            <w:r>
+              <w:rPr>
+                <w:noProof/>
+                <w:webHidden/>
+              </w:rPr>
+              <w:t>5</w:t>
             </w:r>
             <w:r>
               <w:rPr>
@@ -931,13 +1153,13 @@
               <w14:ligatures w14:val="standardContextual"/>
             </w:rPr>
           </w:pPr>
-          <w:hyperlink w:anchor="_Toc177799237" w:history="1">
+          <w:hyperlink w:anchor="_Toc200375934" w:history="1">
             <w:r>
               <w:rPr>
                 <w:rStyle w:val="Hyperlink"/>
                 <w:noProof/>
               </w:rPr>
-              <w:t>Impact</w:t>
+              <w:t>The Data Ethics Canvas</w:t>
             </w:r>
             <w:r>
               <w:rPr>
@@ -958,7 +1180,7 @@
                 <w:noProof/>
                 <w:webHidden/>
               </w:rPr>
-              <w:instrText xml:space="preserve"> PAGEREF _Toc177799237 \h </w:instrText>
+              <w:instrText xml:space="preserve"> PAGEREF _Toc200375934 \h </w:instrText>
             </w:r>
             <w:r>
               <w:rPr>
@@ -978,7 +1200,81 @@
                 <w:noProof/>
                 <w:webHidden/>
               </w:rPr>
-              <w:t>3</w:t>
+              <w:t>5</w:t>
+            </w:r>
+            <w:r>
+              <w:rPr>
+                <w:noProof/>
+                <w:webHidden/>
+              </w:rPr>
+              <w:fldChar w:fldCharType="end"/>
+            </w:r>
+          </w:hyperlink>
+        </w:p>
+        <w:p>
+          <w:pPr>
+            <w:pStyle w:val="TOC4"/>
+            <w:tabs>
+              <w:tab w:val="right" w:pos="9630"/>
+            </w:tabs>
+            <w:rPr>
+              <w:rFonts w:asciiTheme="minorHAnsi" w:eastAsiaTheme="minorEastAsia" w:hAnsiTheme="minorHAnsi" w:cstheme="minorBidi"/>
+              <w:noProof/>
+              <w:kern w:val="2"/>
+              <w:sz w:val="24"/>
+              <w:szCs w:val="24"/>
+              <w:lang w:val="en-GB"/>
+              <w14:ligatures w14:val="standardContextual"/>
+            </w:rPr>
+          </w:pPr>
+          <w:hyperlink w:anchor="_Toc200375935" w:history="1">
+            <w:r>
+              <w:rPr>
+                <w:rStyle w:val="Hyperlink"/>
+                <w:noProof/>
+              </w:rPr>
+              <w:t>What is the Data Ethics Canvas?</w:t>
+            </w:r>
+            <w:r>
+              <w:rPr>
+                <w:noProof/>
+                <w:webHidden/>
+              </w:rPr>
+              <w:tab/>
+            </w:r>
+            <w:r>
+              <w:rPr>
+                <w:noProof/>
+                <w:webHidden/>
+              </w:rPr>
+              <w:fldChar w:fldCharType="begin"/>
+            </w:r>
+            <w:r>
+              <w:rPr>
+                <w:noProof/>
+                <w:webHidden/>
+              </w:rPr>
+              <w:instrText xml:space="preserve"> PAGEREF _Toc200375935 \h </w:instrText>
+            </w:r>
+            <w:r>
+              <w:rPr>
+                <w:noProof/>
+                <w:webHidden/>
+              </w:rPr>
+            </w:r>
+            <w:r>
+              <w:rPr>
+                <w:noProof/>
+                <w:webHidden/>
+              </w:rPr>
+              <w:fldChar w:fldCharType="separate"/>
+            </w:r>
+            <w:r>
+              <w:rPr>
+                <w:noProof/>
+                <w:webHidden/>
+              </w:rPr>
+              <w:t>5</w:t>
             </w:r>
             <w:r>
               <w:rPr>
@@ -1005,13 +1301,13 @@
               <w14:ligatures w14:val="standardContextual"/>
             </w:rPr>
           </w:pPr>
-          <w:hyperlink w:anchor="_Toc177799238" w:history="1">
+          <w:hyperlink w:anchor="_Toc200375936" w:history="1">
             <w:r>
               <w:rPr>
                 <w:rStyle w:val="Hyperlink"/>
                 <w:noProof/>
               </w:rPr>
-              <w:t>Risk</w:t>
+              <w:t>Consultancy Services</w:t>
             </w:r>
             <w:r>
               <w:rPr>
@@ -1032,7 +1328,7 @@
                 <w:noProof/>
                 <w:webHidden/>
               </w:rPr>
-              <w:instrText xml:space="preserve"> PAGEREF _Toc177799238 \h </w:instrText>
+              <w:instrText xml:space="preserve"> PAGEREF _Toc200375936 \h </w:instrText>
             </w:r>
             <w:r>
               <w:rPr>
@@ -1052,81 +1348,7 @@
                 <w:noProof/>
                 <w:webHidden/>
               </w:rPr>
-              <w:t>3</w:t>
-            </w:r>
-            <w:r>
-              <w:rPr>
-                <w:noProof/>
-                <w:webHidden/>
-              </w:rPr>
-              <w:fldChar w:fldCharType="end"/>
-            </w:r>
-          </w:hyperlink>
-        </w:p>
-        <w:p>
-          <w:pPr>
-            <w:pStyle w:val="TOC2"/>
-            <w:tabs>
-              <w:tab w:val="right" w:pos="9630"/>
-            </w:tabs>
-            <w:rPr>
-              <w:rFonts w:asciiTheme="minorHAnsi" w:eastAsiaTheme="minorEastAsia" w:hAnsiTheme="minorHAnsi" w:cstheme="minorBidi"/>
-              <w:noProof/>
-              <w:kern w:val="2"/>
-              <w:sz w:val="24"/>
-              <w:szCs w:val="24"/>
-              <w:lang w:val="en-GB"/>
-              <w14:ligatures w14:val="standardContextual"/>
-            </w:rPr>
-          </w:pPr>
-          <w:hyperlink w:anchor="_Toc177799239" w:history="1">
-            <w:r>
-              <w:rPr>
-                <w:rStyle w:val="Hyperlink"/>
-                <w:noProof/>
-              </w:rPr>
-              <w:t>Priority risks</w:t>
-            </w:r>
-            <w:r>
-              <w:rPr>
-                <w:noProof/>
-                <w:webHidden/>
-              </w:rPr>
-              <w:tab/>
-            </w:r>
-            <w:r>
-              <w:rPr>
-                <w:noProof/>
-                <w:webHidden/>
-              </w:rPr>
-              <w:fldChar w:fldCharType="begin"/>
-            </w:r>
-            <w:r>
-              <w:rPr>
-                <w:noProof/>
-                <w:webHidden/>
-              </w:rPr>
-              <w:instrText xml:space="preserve"> PAGEREF _Toc177799239 \h </w:instrText>
-            </w:r>
-            <w:r>
-              <w:rPr>
-                <w:noProof/>
-                <w:webHidden/>
-              </w:rPr>
-            </w:r>
-            <w:r>
-              <w:rPr>
-                <w:noProof/>
-                <w:webHidden/>
-              </w:rPr>
-              <w:fldChar w:fldCharType="separate"/>
-            </w:r>
-            <w:r>
-              <w:rPr>
-                <w:noProof/>
-                <w:webHidden/>
-              </w:rPr>
-              <w:t>3</w:t>
+              <w:t>5</w:t>
             </w:r>
             <w:r>
               <w:rPr>
@@ -1153,13 +1375,13 @@
               <w14:ligatures w14:val="standardContextual"/>
             </w:rPr>
           </w:pPr>
-          <w:hyperlink w:anchor="_Toc177799240" w:history="1">
+          <w:hyperlink w:anchor="_Toc200375937" w:history="1">
             <w:r>
               <w:rPr>
                 <w:rStyle w:val="Hyperlink"/>
                 <w:noProof/>
               </w:rPr>
-              <w:t>Risk management table</w:t>
+              <w:t>Expand your knowledge and skills</w:t>
             </w:r>
             <w:r>
               <w:rPr>
@@ -1180,377 +1402,7 @@
                 <w:noProof/>
                 <w:webHidden/>
               </w:rPr>
-              <w:instrText xml:space="preserve"> PAGEREF _Toc177799240 \h </w:instrText>
-            </w:r>
-            <w:r>
-              <w:rPr>
-                <w:noProof/>
-                <w:webHidden/>
-              </w:rPr>
-            </w:r>
-            <w:r>
-              <w:rPr>
-                <w:noProof/>
-                <w:webHidden/>
-              </w:rPr>
-              <w:fldChar w:fldCharType="separate"/>
-            </w:r>
-            <w:r>
-              <w:rPr>
-                <w:noProof/>
-                <w:webHidden/>
-              </w:rPr>
-              <w:t>4</w:t>
-            </w:r>
-            <w:r>
-              <w:rPr>
-                <w:noProof/>
-                <w:webHidden/>
-              </w:rPr>
-              <w:fldChar w:fldCharType="end"/>
-            </w:r>
-          </w:hyperlink>
-        </w:p>
-        <w:p>
-          <w:pPr>
-            <w:pStyle w:val="TOC2"/>
-            <w:tabs>
-              <w:tab w:val="right" w:pos="9630"/>
-            </w:tabs>
-            <w:rPr>
-              <w:rFonts w:asciiTheme="minorHAnsi" w:eastAsiaTheme="minorEastAsia" w:hAnsiTheme="minorHAnsi" w:cstheme="minorBidi"/>
-              <w:noProof/>
-              <w:kern w:val="2"/>
-              <w:sz w:val="24"/>
-              <w:szCs w:val="24"/>
-              <w:lang w:val="en-GB"/>
-              <w14:ligatures w14:val="standardContextual"/>
-            </w:rPr>
-          </w:pPr>
-          <w:hyperlink w:anchor="_Toc177799241" w:history="1">
-            <w:r>
-              <w:rPr>
-                <w:rStyle w:val="Hyperlink"/>
-                <w:noProof/>
-              </w:rPr>
-              <w:t>Additional resources and support</w:t>
-            </w:r>
-            <w:r>
-              <w:rPr>
-                <w:noProof/>
-                <w:webHidden/>
-              </w:rPr>
-              <w:tab/>
-            </w:r>
-            <w:r>
-              <w:rPr>
-                <w:noProof/>
-                <w:webHidden/>
-              </w:rPr>
-              <w:fldChar w:fldCharType="begin"/>
-            </w:r>
-            <w:r>
-              <w:rPr>
-                <w:noProof/>
-                <w:webHidden/>
-              </w:rPr>
-              <w:instrText xml:space="preserve"> PAGEREF _Toc177799241 \h </w:instrText>
-            </w:r>
-            <w:r>
-              <w:rPr>
-                <w:noProof/>
-                <w:webHidden/>
-              </w:rPr>
-            </w:r>
-            <w:r>
-              <w:rPr>
-                <w:noProof/>
-                <w:webHidden/>
-              </w:rPr>
-              <w:fldChar w:fldCharType="separate"/>
-            </w:r>
-            <w:r>
-              <w:rPr>
-                <w:noProof/>
-                <w:webHidden/>
-              </w:rPr>
-              <w:t>5</w:t>
-            </w:r>
-            <w:r>
-              <w:rPr>
-                <w:noProof/>
-                <w:webHidden/>
-              </w:rPr>
-              <w:fldChar w:fldCharType="end"/>
-            </w:r>
-          </w:hyperlink>
-        </w:p>
-        <w:p>
-          <w:pPr>
-            <w:pStyle w:val="TOC3"/>
-            <w:tabs>
-              <w:tab w:val="right" w:pos="9630"/>
-            </w:tabs>
-            <w:rPr>
-              <w:rFonts w:asciiTheme="minorHAnsi" w:eastAsiaTheme="minorEastAsia" w:hAnsiTheme="minorHAnsi" w:cstheme="minorBidi"/>
-              <w:noProof/>
-              <w:kern w:val="2"/>
-              <w:sz w:val="24"/>
-              <w:szCs w:val="24"/>
-              <w:lang w:val="en-GB"/>
-              <w14:ligatures w14:val="standardContextual"/>
-            </w:rPr>
-          </w:pPr>
-          <w:hyperlink w:anchor="_Toc177799242" w:history="1">
-            <w:r>
-              <w:rPr>
-                <w:rStyle w:val="Hyperlink"/>
-                <w:noProof/>
-              </w:rPr>
-              <w:t>The Data Ethics Canvas</w:t>
-            </w:r>
-            <w:r>
-              <w:rPr>
-                <w:noProof/>
-                <w:webHidden/>
-              </w:rPr>
-              <w:tab/>
-            </w:r>
-            <w:r>
-              <w:rPr>
-                <w:noProof/>
-                <w:webHidden/>
-              </w:rPr>
-              <w:fldChar w:fldCharType="begin"/>
-            </w:r>
-            <w:r>
-              <w:rPr>
-                <w:noProof/>
-                <w:webHidden/>
-              </w:rPr>
-              <w:instrText xml:space="preserve"> PAGEREF _Toc177799242 \h </w:instrText>
-            </w:r>
-            <w:r>
-              <w:rPr>
-                <w:noProof/>
-                <w:webHidden/>
-              </w:rPr>
-            </w:r>
-            <w:r>
-              <w:rPr>
-                <w:noProof/>
-                <w:webHidden/>
-              </w:rPr>
-              <w:fldChar w:fldCharType="separate"/>
-            </w:r>
-            <w:r>
-              <w:rPr>
-                <w:noProof/>
-                <w:webHidden/>
-              </w:rPr>
-              <w:t>5</w:t>
-            </w:r>
-            <w:r>
-              <w:rPr>
-                <w:noProof/>
-                <w:webHidden/>
-              </w:rPr>
-              <w:fldChar w:fldCharType="end"/>
-            </w:r>
-          </w:hyperlink>
-        </w:p>
-        <w:p>
-          <w:pPr>
-            <w:pStyle w:val="TOC4"/>
-            <w:tabs>
-              <w:tab w:val="right" w:pos="9630"/>
-            </w:tabs>
-            <w:rPr>
-              <w:rFonts w:asciiTheme="minorHAnsi" w:eastAsiaTheme="minorEastAsia" w:hAnsiTheme="minorHAnsi" w:cstheme="minorBidi"/>
-              <w:noProof/>
-              <w:kern w:val="2"/>
-              <w:sz w:val="24"/>
-              <w:szCs w:val="24"/>
-              <w:lang w:val="en-GB"/>
-              <w14:ligatures w14:val="standardContextual"/>
-            </w:rPr>
-          </w:pPr>
-          <w:hyperlink w:anchor="_Toc177799243" w:history="1">
-            <w:r>
-              <w:rPr>
-                <w:rStyle w:val="Hyperlink"/>
-                <w:noProof/>
-              </w:rPr>
-              <w:t>What is the Data Ethics Canvas?</w:t>
-            </w:r>
-            <w:r>
-              <w:rPr>
-                <w:noProof/>
-                <w:webHidden/>
-              </w:rPr>
-              <w:tab/>
-            </w:r>
-            <w:r>
-              <w:rPr>
-                <w:noProof/>
-                <w:webHidden/>
-              </w:rPr>
-              <w:fldChar w:fldCharType="begin"/>
-            </w:r>
-            <w:r>
-              <w:rPr>
-                <w:noProof/>
-                <w:webHidden/>
-              </w:rPr>
-              <w:instrText xml:space="preserve"> PAGEREF _Toc177799243 \h </w:instrText>
-            </w:r>
-            <w:r>
-              <w:rPr>
-                <w:noProof/>
-                <w:webHidden/>
-              </w:rPr>
-            </w:r>
-            <w:r>
-              <w:rPr>
-                <w:noProof/>
-                <w:webHidden/>
-              </w:rPr>
-              <w:fldChar w:fldCharType="separate"/>
-            </w:r>
-            <w:r>
-              <w:rPr>
-                <w:noProof/>
-                <w:webHidden/>
-              </w:rPr>
-              <w:t>5</w:t>
-            </w:r>
-            <w:r>
-              <w:rPr>
-                <w:noProof/>
-                <w:webHidden/>
-              </w:rPr>
-              <w:fldChar w:fldCharType="end"/>
-            </w:r>
-          </w:hyperlink>
-        </w:p>
-        <w:p>
-          <w:pPr>
-            <w:pStyle w:val="TOC3"/>
-            <w:tabs>
-              <w:tab w:val="right" w:pos="9630"/>
-            </w:tabs>
-            <w:rPr>
-              <w:rFonts w:asciiTheme="minorHAnsi" w:eastAsiaTheme="minorEastAsia" w:hAnsiTheme="minorHAnsi" w:cstheme="minorBidi"/>
-              <w:noProof/>
-              <w:kern w:val="2"/>
-              <w:sz w:val="24"/>
-              <w:szCs w:val="24"/>
-              <w:lang w:val="en-GB"/>
-              <w14:ligatures w14:val="standardContextual"/>
-            </w:rPr>
-          </w:pPr>
-          <w:hyperlink w:anchor="_Toc177799244" w:history="1">
-            <w:r>
-              <w:rPr>
-                <w:rStyle w:val="Hyperlink"/>
-                <w:noProof/>
-              </w:rPr>
-              <w:t>Consultancy Services</w:t>
-            </w:r>
-            <w:r>
-              <w:rPr>
-                <w:noProof/>
-                <w:webHidden/>
-              </w:rPr>
-              <w:tab/>
-            </w:r>
-            <w:r>
-              <w:rPr>
-                <w:noProof/>
-                <w:webHidden/>
-              </w:rPr>
-              <w:fldChar w:fldCharType="begin"/>
-            </w:r>
-            <w:r>
-              <w:rPr>
-                <w:noProof/>
-                <w:webHidden/>
-              </w:rPr>
-              <w:instrText xml:space="preserve"> PAGEREF _Toc177799244 \h </w:instrText>
-            </w:r>
-            <w:r>
-              <w:rPr>
-                <w:noProof/>
-                <w:webHidden/>
-              </w:rPr>
-            </w:r>
-            <w:r>
-              <w:rPr>
-                <w:noProof/>
-                <w:webHidden/>
-              </w:rPr>
-              <w:fldChar w:fldCharType="separate"/>
-            </w:r>
-            <w:r>
-              <w:rPr>
-                <w:noProof/>
-                <w:webHidden/>
-              </w:rPr>
-              <w:t>5</w:t>
-            </w:r>
-            <w:r>
-              <w:rPr>
-                <w:noProof/>
-                <w:webHidden/>
-              </w:rPr>
-              <w:fldChar w:fldCharType="end"/>
-            </w:r>
-          </w:hyperlink>
-        </w:p>
-        <w:p>
-          <w:pPr>
-            <w:pStyle w:val="TOC3"/>
-            <w:tabs>
-              <w:tab w:val="right" w:pos="9630"/>
-            </w:tabs>
-            <w:rPr>
-              <w:rFonts w:asciiTheme="minorHAnsi" w:eastAsiaTheme="minorEastAsia" w:hAnsiTheme="minorHAnsi" w:cstheme="minorBidi"/>
-              <w:noProof/>
-              <w:kern w:val="2"/>
-              <w:sz w:val="24"/>
-              <w:szCs w:val="24"/>
-              <w:lang w:val="en-GB"/>
-              <w14:ligatures w14:val="standardContextual"/>
-            </w:rPr>
-          </w:pPr>
-          <w:hyperlink w:anchor="_Toc177799245" w:history="1">
-            <w:r>
-              <w:rPr>
-                <w:rStyle w:val="Hyperlink"/>
-                <w:noProof/>
-              </w:rPr>
-              <w:t>Expand your knowledge and skills</w:t>
-            </w:r>
-            <w:r>
-              <w:rPr>
-                <w:noProof/>
-                <w:webHidden/>
-              </w:rPr>
-              <w:tab/>
-            </w:r>
-            <w:r>
-              <w:rPr>
-                <w:noProof/>
-                <w:webHidden/>
-              </w:rPr>
-              <w:fldChar w:fldCharType="begin"/>
-            </w:r>
-            <w:r>
-              <w:rPr>
-                <w:noProof/>
-                <w:webHidden/>
-              </w:rPr>
-              <w:instrText xml:space="preserve"> PAGEREF _Toc177799245 \h </w:instrText>
+              <w:instrText xml:space="preserve"> PAGEREF _Toc200375937 \h </w:instrText>
             </w:r>
             <w:r>
               <w:rPr>
@@ -1607,7 +1459,7 @@
       </w:pPr>
       <w:bookmarkStart w:id="2" w:name="_l3qs5zunj1yh" w:colFirst="0" w:colLast="0"/>
       <w:bookmarkStart w:id="3" w:name="_taehn2fsg445" w:colFirst="0" w:colLast="0"/>
-      <w:bookmarkStart w:id="4" w:name="_Toc177799229"/>
+      <w:bookmarkStart w:id="4" w:name="_Toc200375923"/>
       <w:bookmarkEnd w:id="2"/>
       <w:bookmarkEnd w:id="3"/>
       <w:r>
@@ -1680,7 +1532,7 @@
         <w:pStyle w:val="Heading2"/>
       </w:pPr>
       <w:bookmarkStart w:id="5" w:name="_8b9pkfgapgqk" w:colFirst="0" w:colLast="0"/>
-      <w:bookmarkStart w:id="6" w:name="_Toc177799230"/>
+      <w:bookmarkStart w:id="6" w:name="_Toc200375924"/>
       <w:bookmarkEnd w:id="5"/>
       <w:r>
         <w:t>{{title}}</w:t>
@@ -1691,7 +1543,7 @@
       <w:pPr>
         <w:pStyle w:val="Heading3"/>
       </w:pPr>
-      <w:bookmarkStart w:id="7" w:name="_Toc177799231"/>
+      <w:bookmarkStart w:id="7" w:name="_Toc200375925"/>
       <w:r>
         <w:t>A</w:t>
       </w:r>
@@ -1712,7 +1564,7 @@
       <w:pPr>
         <w:pStyle w:val="Heading3"/>
       </w:pPr>
-      <w:bookmarkStart w:id="8" w:name="_Toc177799232"/>
+      <w:bookmarkStart w:id="8" w:name="_Toc200375926"/>
       <w:r>
         <w:t>Intended Consequences</w:t>
       </w:r>
@@ -1735,11 +1587,34 @@
       <w:pPr>
         <w:pStyle w:val="Heading3"/>
       </w:pPr>
-      <w:bookmarkStart w:id="9" w:name="_Toc177799233"/>
+      <w:bookmarkStart w:id="9" w:name="_Toc200375927"/>
+      <w:r>
+        <w:t>Positive Unintended Consequences</w:t>
+      </w:r>
+      <w:bookmarkEnd w:id="9"/>
+    </w:p>
+    <w:p>
+      <w:r>
+        <w:t>{{</w:t>
+      </w:r>
+      <w:proofErr w:type="spellStart"/>
+      <w:r>
+        <w:t>positiveUnintendedConsequences</w:t>
+      </w:r>
+      <w:proofErr w:type="spellEnd"/>
+      <w:r>
+        <w:t>}}</w:t>
+      </w:r>
+    </w:p>
+    <w:p>
+      <w:pPr>
+        <w:pStyle w:val="Heading3"/>
+      </w:pPr>
+      <w:bookmarkStart w:id="10" w:name="_Toc200375928"/>
       <w:r>
         <w:t>Data used</w:t>
       </w:r>
-      <w:bookmarkEnd w:id="9"/>
+      <w:bookmarkEnd w:id="10"/>
     </w:p>
     <w:p>
       <w:r>
@@ -1758,11 +1633,11 @@
       <w:pPr>
         <w:pStyle w:val="Heading3"/>
       </w:pPr>
-      <w:bookmarkStart w:id="10" w:name="_Toc177799234"/>
+      <w:bookmarkStart w:id="11" w:name="_Toc200375929"/>
       <w:r>
         <w:t>Stakeholders</w:t>
       </w:r>
-      <w:bookmarkEnd w:id="10"/>
+      <w:bookmarkEnd w:id="11"/>
     </w:p>
     <w:p>
       <w:r>
@@ -1773,8 +1648,8 @@
       <w:pPr>
         <w:pStyle w:val="Heading2"/>
       </w:pPr>
-      <w:bookmarkStart w:id="11" w:name="_sdq3crax8t0h" w:colFirst="0" w:colLast="0"/>
-      <w:bookmarkEnd w:id="11"/>
+      <w:bookmarkStart w:id="12" w:name="_sdq3crax8t0h" w:colFirst="0" w:colLast="0"/>
+      <w:bookmarkEnd w:id="12"/>
       <w:r>
         <w:br w:type="page"/>
       </w:r>
@@ -1783,11 +1658,11 @@
       <w:pPr>
         <w:pStyle w:val="Heading2"/>
       </w:pPr>
-      <w:bookmarkStart w:id="12" w:name="_Toc177799235"/>
+      <w:bookmarkStart w:id="13" w:name="_Toc200375930"/>
       <w:r>
         <w:t>Risk summary</w:t>
       </w:r>
-      <w:bookmarkEnd w:id="12"/>
+      <w:bookmarkEnd w:id="13"/>
     </w:p>
     <w:tbl>
       <w:tblPr>
@@ -1949,7 +1824,6 @@
                 <w:color w:val="002060"/>
               </w:rPr>
             </w:pPr>
-            <w:bookmarkStart w:id="13" w:name="_Toc177799236"/>
             <w:r>
               <w:rPr>
                 <w:b/>
@@ -1958,7 +1832,6 @@
               </w:rPr>
               <w:t>Likelihood</w:t>
             </w:r>
-            <w:bookmarkEnd w:id="13"/>
           </w:p>
           <w:p>
             <w:pPr>
@@ -1999,7 +1872,6 @@
                 <w:color w:val="002060"/>
               </w:rPr>
             </w:pPr>
-            <w:bookmarkStart w:id="14" w:name="_Toc177799237"/>
             <w:r>
               <w:rPr>
                 <w:b/>
@@ -2008,7 +1880,6 @@
               </w:rPr>
               <w:t>Impact</w:t>
             </w:r>
-            <w:bookmarkEnd w:id="14"/>
           </w:p>
           <w:p>
             <w:pPr>
@@ -2049,7 +1920,6 @@
                 <w:color w:val="002060"/>
               </w:rPr>
             </w:pPr>
-            <w:bookmarkStart w:id="15" w:name="_Toc177799238"/>
             <w:r>
               <w:rPr>
                 <w:b/>
@@ -2058,7 +1928,6 @@
               </w:rPr>
               <w:t>Risk</w:t>
             </w:r>
-            <w:bookmarkEnd w:id="15"/>
           </w:p>
           <w:p>
             <w:pPr>
@@ -2099,11 +1968,11 @@
       <w:pPr>
         <w:pStyle w:val="Heading2"/>
       </w:pPr>
-      <w:bookmarkStart w:id="16" w:name="_Toc177799239"/>
+      <w:bookmarkStart w:id="14" w:name="_Toc200375931"/>
       <w:r>
         <w:t>Priority risks</w:t>
       </w:r>
-      <w:bookmarkEnd w:id="16"/>
+      <w:bookmarkEnd w:id="14"/>
     </w:p>
     <w:p>
       <w:r>
@@ -2138,11 +2007,11 @@
       <w:pPr>
         <w:pStyle w:val="Heading3"/>
       </w:pPr>
-      <w:bookmarkStart w:id="18" w:name="_Toc177799240"/>
+      <w:bookmarkStart w:id="16" w:name="_Toc200375932"/>
       <w:r>
         <w:t>Risk management table</w:t>
       </w:r>
-      <w:bookmarkEnd w:id="18"/>
+      <w:bookmarkEnd w:id="16"/>
     </w:p>
     <w:p>
       <w:r>
@@ -2182,21 +2051,21 @@
       <w:pPr>
         <w:pStyle w:val="Heading2"/>
       </w:pPr>
-      <w:bookmarkStart w:id="19" w:name="_Toc177799241"/>
+      <w:bookmarkStart w:id="17" w:name="_Toc200375933"/>
       <w:r>
         <w:t>Additional resources and support</w:t>
       </w:r>
-      <w:bookmarkEnd w:id="19"/>
+      <w:bookmarkEnd w:id="17"/>
     </w:p>
     <w:p>
       <w:pPr>
         <w:pStyle w:val="Heading3"/>
       </w:pPr>
-      <w:bookmarkStart w:id="20" w:name="_Toc177799242"/>
+      <w:bookmarkStart w:id="18" w:name="_Toc200375934"/>
       <w:r>
         <w:t>The Data Ethics Canvas</w:t>
       </w:r>
-      <w:bookmarkEnd w:id="20"/>
+      <w:bookmarkEnd w:id="18"/>
     </w:p>
     <w:p>
       <w:pPr>
@@ -2211,13 +2080,13 @@
         <w:shd w:val="clear" w:color="auto" w:fill="FFFFFF"/>
         <w:spacing w:before="0" w:after="80"/>
       </w:pPr>
-      <w:bookmarkStart w:id="21" w:name="_idlrcmolh21m" w:colFirst="0" w:colLast="0"/>
-      <w:bookmarkStart w:id="22" w:name="_Toc177799243"/>
-      <w:bookmarkEnd w:id="21"/>
+      <w:bookmarkStart w:id="19" w:name="_idlrcmolh21m" w:colFirst="0" w:colLast="0"/>
+      <w:bookmarkStart w:id="20" w:name="_Toc200375935"/>
+      <w:bookmarkEnd w:id="19"/>
       <w:r>
         <w:t>What is the Data Ethics Canvas?</w:t>
       </w:r>
-      <w:bookmarkEnd w:id="22"/>
+      <w:bookmarkEnd w:id="20"/>
     </w:p>
     <w:p>
       <w:r>
@@ -2282,11 +2151,11 @@
       <w:pPr>
         <w:pStyle w:val="Heading3"/>
       </w:pPr>
-      <w:bookmarkStart w:id="23" w:name="_Toc177799244"/>
+      <w:bookmarkStart w:id="21" w:name="_Toc200375936"/>
       <w:r>
         <w:t>Consultancy Services</w:t>
       </w:r>
-      <w:bookmarkEnd w:id="23"/>
+      <w:bookmarkEnd w:id="21"/>
     </w:p>
     <w:p>
       <w:r>
@@ -2313,11 +2182,11 @@
       <w:pPr>
         <w:pStyle w:val="Heading3"/>
       </w:pPr>
-      <w:bookmarkStart w:id="24" w:name="_Toc177799245"/>
+      <w:bookmarkStart w:id="22" w:name="_Toc200375937"/>
       <w:r>
         <w:t>Expand your knowledge and skills</w:t>
       </w:r>
-      <w:bookmarkEnd w:id="24"/>
+      <w:bookmarkEnd w:id="22"/>
     </w:p>
     <w:p>
       <w:r>
@@ -2360,7 +2229,7 @@
 </file>
 
 <file path=word/endnotes.xml><?xml version="1.0" encoding="utf-8"?>
-<w:endnotes xmlns:wpc="http://schemas.microsoft.com/office/word/2010/wordprocessingCanvas" xmlns:cx="http://schemas.microsoft.com/office/drawing/2014/chartex" xmlns:cx1="http://schemas.microsoft.com/office/drawing/2015/9/8/chartex" xmlns:cx2="http://schemas.microsoft.com/office/drawing/2015/10/21/chartex" xmlns:cx3="http://schemas.microsoft.com/office/drawing/2016/5/9/chartex" xmlns:cx4="http://schemas.microsoft.com/office/drawing/2016/5/10/chartex" xmlns:cx5="http://schemas.microsoft.com/office/drawing/2016/5/11/chartex" xmlns:cx6="http://schemas.microsoft.com/office/drawing/2016/5/12/chartex" xmlns:cx7="http://schemas.microsoft.com/office/drawing/2016/5/13/chartex" xmlns:cx8="http://schemas.microsoft.com/office/drawing/2016/5/14/chartex" xmlns:mc="http://schemas.openxmlformats.org/markup-compatibility/2006" xmlns:aink="http://schemas.microsoft.com/office/drawing/2016/ink" xmlns:am3d="http://schemas.microsoft.com/office/drawing/2017/model3d" xmlns:o="urn:schemas-microsoft-com:office:office" xmlns:oel="http://schemas.microsoft.com/office/2019/extlst" xmlns:r="http://schemas.openxmlformats.org/officeDocument/2006/relationships" xmlns:m="http://schemas.openxmlformats.org/officeDocument/2006/math" xmlns:v="urn:schemas-microsoft-com:vml" xmlns:wp14="http://schemas.microsoft.com/office/word/2010/wordprocessingDrawing" xmlns:wp="http://schemas.openxmlformats.org/drawingml/2006/wordprocessingDrawing" xmlns:w10="urn:schemas-microsoft-com:office:word" xmlns:w="http://schemas.openxmlformats.org/wordprocessingml/2006/main" xmlns:w14="http://schemas.microsoft.com/office/word/2010/wordml" xmlns:w15="http://schemas.microsoft.com/office/word/2012/wordml" xmlns:w16cex="http://schemas.microsoft.com/office/word/2018/wordml/cex" xmlns:w16cid="http://schemas.microsoft.com/office/word/2016/wordml/cid" xmlns:w16="http://schemas.microsoft.com/office/word/2018/wordml" xmlns:w16du="http://schemas.microsoft.com/office/word/2023/wordml/word16du" xmlns:w16sdtdh="http://schemas.microsoft.com/office/word/2020/wordml/sdtdatahash" xmlns:w16se="http://schemas.microsoft.com/office/word/2015/wordml/symex" xmlns:wpg="http://schemas.microsoft.com/office/word/2010/wordprocessingGroup" xmlns:wpi="http://schemas.microsoft.com/office/word/2010/wordprocessingInk" xmlns:wne="http://schemas.microsoft.com/office/word/2006/wordml" xmlns:wps="http://schemas.microsoft.com/office/word/2010/wordprocessingShape" mc:Ignorable="w14 w15 w16se w16cid w16 w16cex w16sdtdh w16du wp14">
+<w:endnotes xmlns:wpc="http://schemas.microsoft.com/office/word/2010/wordprocessingCanvas" xmlns:cx="http://schemas.microsoft.com/office/drawing/2014/chartex" xmlns:cx1="http://schemas.microsoft.com/office/drawing/2015/9/8/chartex" xmlns:cx2="http://schemas.microsoft.com/office/drawing/2015/10/21/chartex" xmlns:cx3="http://schemas.microsoft.com/office/drawing/2016/5/9/chartex" xmlns:cx4="http://schemas.microsoft.com/office/drawing/2016/5/10/chartex" xmlns:cx5="http://schemas.microsoft.com/office/drawing/2016/5/11/chartex" xmlns:cx6="http://schemas.microsoft.com/office/drawing/2016/5/12/chartex" xmlns:cx7="http://schemas.microsoft.com/office/drawing/2016/5/13/chartex" xmlns:cx8="http://schemas.microsoft.com/office/drawing/2016/5/14/chartex" xmlns:mc="http://schemas.openxmlformats.org/markup-compatibility/2006" xmlns:aink="http://schemas.microsoft.com/office/drawing/2016/ink" xmlns:am3d="http://schemas.microsoft.com/office/drawing/2017/model3d" xmlns:o="urn:schemas-microsoft-com:office:office" xmlns:oel="http://schemas.microsoft.com/office/2019/extlst" xmlns:r="http://schemas.openxmlformats.org/officeDocument/2006/relationships" xmlns:m="http://schemas.openxmlformats.org/officeDocument/2006/math" xmlns:v="urn:schemas-microsoft-com:vml" xmlns:wp14="http://schemas.microsoft.com/office/word/2010/wordprocessingDrawing" xmlns:wp="http://schemas.openxmlformats.org/drawingml/2006/wordprocessingDrawing" xmlns:w10="urn:schemas-microsoft-com:office:word" xmlns:w="http://schemas.openxmlformats.org/wordprocessingml/2006/main" xmlns:w14="http://schemas.microsoft.com/office/word/2010/wordml" xmlns:w15="http://schemas.microsoft.com/office/word/2012/wordml" xmlns:w16cex="http://schemas.microsoft.com/office/word/2018/wordml/cex" xmlns:w16cid="http://schemas.microsoft.com/office/word/2016/wordml/cid" xmlns:w16="http://schemas.microsoft.com/office/word/2018/wordml" xmlns:w16du="http://schemas.microsoft.com/office/word/2023/wordml/word16du" xmlns:w16sdtdh="http://schemas.microsoft.com/office/word/2020/wordml/sdtdatahash" xmlns:w16sdtfl="http://schemas.microsoft.com/office/word/2024/wordml/sdtformatlock" xmlns:w16se="http://schemas.microsoft.com/office/word/2015/wordml/symex" xmlns:wpg="http://schemas.microsoft.com/office/word/2010/wordprocessingGroup" xmlns:wpi="http://schemas.microsoft.com/office/word/2010/wordprocessingInk" xmlns:wne="http://schemas.microsoft.com/office/word/2006/wordml" xmlns:wps="http://schemas.microsoft.com/office/word/2010/wordprocessingShape" mc:Ignorable="w14 w15 w16se w16cid w16 w16cex w16sdtdh w16sdtfl w16du wp14">
   <w:endnote w:type="separator" w:id="-1">
     <w:p>
       <w:pPr>
@@ -2385,7 +2254,7 @@
 </file>
 
 <file path=word/footer1.xml><?xml version="1.0" encoding="utf-8"?>
-<w:ftr xmlns:wpc="http://schemas.microsoft.com/office/word/2010/wordprocessingCanvas" xmlns:cx="http://schemas.microsoft.com/office/drawing/2014/chartex" xmlns:cx1="http://schemas.microsoft.com/office/drawing/2015/9/8/chartex" xmlns:cx2="http://schemas.microsoft.com/office/drawing/2015/10/21/chartex" xmlns:cx3="http://schemas.microsoft.com/office/drawing/2016/5/9/chartex" xmlns:cx4="http://schemas.microsoft.com/office/drawing/2016/5/10/chartex" xmlns:cx5="http://schemas.microsoft.com/office/drawing/2016/5/11/chartex" xmlns:cx6="http://schemas.microsoft.com/office/drawing/2016/5/12/chartex" xmlns:cx7="http://schemas.microsoft.com/office/drawing/2016/5/13/chartex" xmlns:cx8="http://schemas.microsoft.com/office/drawing/2016/5/14/chartex" xmlns:mc="http://schemas.openxmlformats.org/markup-compatibility/2006" xmlns:aink="http://schemas.microsoft.com/office/drawing/2016/ink" xmlns:am3d="http://schemas.microsoft.com/office/drawing/2017/model3d" xmlns:o="urn:schemas-microsoft-com:office:office" xmlns:oel="http://schemas.microsoft.com/office/2019/extlst" xmlns:r="http://schemas.openxmlformats.org/officeDocument/2006/relationships" xmlns:m="http://schemas.openxmlformats.org/officeDocument/2006/math" xmlns:v="urn:schemas-microsoft-com:vml" xmlns:wp14="http://schemas.microsoft.com/office/word/2010/wordprocessingDrawing" xmlns:wp="http://schemas.openxmlformats.org/drawingml/2006/wordprocessingDrawing" xmlns:w10="urn:schemas-microsoft-com:office:word" xmlns:w="http://schemas.openxmlformats.org/wordprocessingml/2006/main" xmlns:w14="http://schemas.microsoft.com/office/word/2010/wordml" xmlns:w15="http://schemas.microsoft.com/office/word/2012/wordml" xmlns:w16cex="http://schemas.microsoft.com/office/word/2018/wordml/cex" xmlns:w16cid="http://schemas.microsoft.com/office/word/2016/wordml/cid" xmlns:w16="http://schemas.microsoft.com/office/word/2018/wordml" xmlns:w16du="http://schemas.microsoft.com/office/word/2023/wordml/word16du" xmlns:w16sdtdh="http://schemas.microsoft.com/office/word/2020/wordml/sdtdatahash" xmlns:w16se="http://schemas.microsoft.com/office/word/2015/wordml/symex" xmlns:wpg="http://schemas.microsoft.com/office/word/2010/wordprocessingGroup" xmlns:wpi="http://schemas.microsoft.com/office/word/2010/wordprocessingInk" xmlns:wne="http://schemas.microsoft.com/office/word/2006/wordml" xmlns:wps="http://schemas.microsoft.com/office/word/2010/wordprocessingShape" mc:Ignorable="w14 w15 w16se w16cid w16 w16cex w16sdtdh w16du wp14">
+<w:ftr xmlns:wpc="http://schemas.microsoft.com/office/word/2010/wordprocessingCanvas" xmlns:cx="http://schemas.microsoft.com/office/drawing/2014/chartex" xmlns:cx1="http://schemas.microsoft.com/office/drawing/2015/9/8/chartex" xmlns:cx2="http://schemas.microsoft.com/office/drawing/2015/10/21/chartex" xmlns:cx3="http://schemas.microsoft.com/office/drawing/2016/5/9/chartex" xmlns:cx4="http://schemas.microsoft.com/office/drawing/2016/5/10/chartex" xmlns:cx5="http://schemas.microsoft.com/office/drawing/2016/5/11/chartex" xmlns:cx6="http://schemas.microsoft.com/office/drawing/2016/5/12/chartex" xmlns:cx7="http://schemas.microsoft.com/office/drawing/2016/5/13/chartex" xmlns:cx8="http://schemas.microsoft.com/office/drawing/2016/5/14/chartex" xmlns:mc="http://schemas.openxmlformats.org/markup-compatibility/2006" xmlns:aink="http://schemas.microsoft.com/office/drawing/2016/ink" xmlns:am3d="http://schemas.microsoft.com/office/drawing/2017/model3d" xmlns:o="urn:schemas-microsoft-com:office:office" xmlns:oel="http://schemas.microsoft.com/office/2019/extlst" xmlns:r="http://schemas.openxmlformats.org/officeDocument/2006/relationships" xmlns:m="http://schemas.openxmlformats.org/officeDocument/2006/math" xmlns:v="urn:schemas-microsoft-com:vml" xmlns:wp14="http://schemas.microsoft.com/office/word/2010/wordprocessingDrawing" xmlns:wp="http://schemas.openxmlformats.org/drawingml/2006/wordprocessingDrawing" xmlns:w10="urn:schemas-microsoft-com:office:word" xmlns:w="http://schemas.openxmlformats.org/wordprocessingml/2006/main" xmlns:w14="http://schemas.microsoft.com/office/word/2010/wordml" xmlns:w15="http://schemas.microsoft.com/office/word/2012/wordml" xmlns:w16cex="http://schemas.microsoft.com/office/word/2018/wordml/cex" xmlns:w16cid="http://schemas.microsoft.com/office/word/2016/wordml/cid" xmlns:w16="http://schemas.microsoft.com/office/word/2018/wordml" xmlns:w16du="http://schemas.microsoft.com/office/word/2023/wordml/word16du" xmlns:w16sdtdh="http://schemas.microsoft.com/office/word/2020/wordml/sdtdatahash" xmlns:w16sdtfl="http://schemas.microsoft.com/office/word/2024/wordml/sdtformatlock" xmlns:w16se="http://schemas.microsoft.com/office/word/2015/wordml/symex" xmlns:wpg="http://schemas.microsoft.com/office/word/2010/wordprocessingGroup" xmlns:wpi="http://schemas.microsoft.com/office/word/2010/wordprocessingInk" xmlns:wne="http://schemas.microsoft.com/office/word/2006/wordml" xmlns:wps="http://schemas.microsoft.com/office/word/2010/wordprocessingShape" mc:Ignorable="w14 w15 w16se w16cid w16 w16cex w16sdtdh w16sdtfl w16du wp14">
   <w:p>
     <w:pPr>
       <w:pStyle w:val="Heading4"/>
@@ -2394,8 +2263,8 @@
       </w:tabs>
       <w:ind w:right="371"/>
     </w:pPr>
-    <w:bookmarkStart w:id="17" w:name="_xkuyb6z7sz90" w:colFirst="0" w:colLast="0"/>
-    <w:bookmarkEnd w:id="17"/>
+    <w:bookmarkStart w:id="15" w:name="_xkuyb6z7sz90" w:colFirst="0" w:colLast="0"/>
+    <w:bookmarkEnd w:id="15"/>
   </w:p>
   <w:p>
     <w:pPr>
@@ -2456,7 +2325,7 @@
 </file>
 
 <file path=word/footer2.xml><?xml version="1.0" encoding="utf-8"?>
-<w:ftr xmlns:wpc="http://schemas.microsoft.com/office/word/2010/wordprocessingCanvas" xmlns:cx="http://schemas.microsoft.com/office/drawing/2014/chartex" xmlns:cx1="http://schemas.microsoft.com/office/drawing/2015/9/8/chartex" xmlns:cx2="http://schemas.microsoft.com/office/drawing/2015/10/21/chartex" xmlns:cx3="http://schemas.microsoft.com/office/drawing/2016/5/9/chartex" xmlns:cx4="http://schemas.microsoft.com/office/drawing/2016/5/10/chartex" xmlns:cx5="http://schemas.microsoft.com/office/drawing/2016/5/11/chartex" xmlns:cx6="http://schemas.microsoft.com/office/drawing/2016/5/12/chartex" xmlns:cx7="http://schemas.microsoft.com/office/drawing/2016/5/13/chartex" xmlns:cx8="http://schemas.microsoft.com/office/drawing/2016/5/14/chartex" xmlns:mc="http://schemas.openxmlformats.org/markup-compatibility/2006" xmlns:aink="http://schemas.microsoft.com/office/drawing/2016/ink" xmlns:am3d="http://schemas.microsoft.com/office/drawing/2017/model3d" xmlns:o="urn:schemas-microsoft-com:office:office" xmlns:oel="http://schemas.microsoft.com/office/2019/extlst" xmlns:r="http://schemas.openxmlformats.org/officeDocument/2006/relationships" xmlns:m="http://schemas.openxmlformats.org/officeDocument/2006/math" xmlns:v="urn:schemas-microsoft-com:vml" xmlns:wp14="http://schemas.microsoft.com/office/word/2010/wordprocessingDrawing" xmlns:wp="http://schemas.openxmlformats.org/drawingml/2006/wordprocessingDrawing" xmlns:w10="urn:schemas-microsoft-com:office:word" xmlns:w="http://schemas.openxmlformats.org/wordprocessingml/2006/main" xmlns:w14="http://schemas.microsoft.com/office/word/2010/wordml" xmlns:w15="http://schemas.microsoft.com/office/word/2012/wordml" xmlns:w16cex="http://schemas.microsoft.com/office/word/2018/wordml/cex" xmlns:w16cid="http://schemas.microsoft.com/office/word/2016/wordml/cid" xmlns:w16="http://schemas.microsoft.com/office/word/2018/wordml" xmlns:w16du="http://schemas.microsoft.com/office/word/2023/wordml/word16du" xmlns:w16sdtdh="http://schemas.microsoft.com/office/word/2020/wordml/sdtdatahash" xmlns:w16se="http://schemas.microsoft.com/office/word/2015/wordml/symex" xmlns:wpg="http://schemas.microsoft.com/office/word/2010/wordprocessingGroup" xmlns:wpi="http://schemas.microsoft.com/office/word/2010/wordprocessingInk" xmlns:wne="http://schemas.microsoft.com/office/word/2006/wordml" xmlns:wps="http://schemas.microsoft.com/office/word/2010/wordprocessingShape" mc:Ignorable="w14 w15 w16se w16cid w16 w16cex w16sdtdh w16du wp14">
+<w:ftr xmlns:wpc="http://schemas.microsoft.com/office/word/2010/wordprocessingCanvas" xmlns:cx="http://schemas.microsoft.com/office/drawing/2014/chartex" xmlns:cx1="http://schemas.microsoft.com/office/drawing/2015/9/8/chartex" xmlns:cx2="http://schemas.microsoft.com/office/drawing/2015/10/21/chartex" xmlns:cx3="http://schemas.microsoft.com/office/drawing/2016/5/9/chartex" xmlns:cx4="http://schemas.microsoft.com/office/drawing/2016/5/10/chartex" xmlns:cx5="http://schemas.microsoft.com/office/drawing/2016/5/11/chartex" xmlns:cx6="http://schemas.microsoft.com/office/drawing/2016/5/12/chartex" xmlns:cx7="http://schemas.microsoft.com/office/drawing/2016/5/13/chartex" xmlns:cx8="http://schemas.microsoft.com/office/drawing/2016/5/14/chartex" xmlns:mc="http://schemas.openxmlformats.org/markup-compatibility/2006" xmlns:aink="http://schemas.microsoft.com/office/drawing/2016/ink" xmlns:am3d="http://schemas.microsoft.com/office/drawing/2017/model3d" xmlns:o="urn:schemas-microsoft-com:office:office" xmlns:oel="http://schemas.microsoft.com/office/2019/extlst" xmlns:r="http://schemas.openxmlformats.org/officeDocument/2006/relationships" xmlns:m="http://schemas.openxmlformats.org/officeDocument/2006/math" xmlns:v="urn:schemas-microsoft-com:vml" xmlns:wp14="http://schemas.microsoft.com/office/word/2010/wordprocessingDrawing" xmlns:wp="http://schemas.openxmlformats.org/drawingml/2006/wordprocessingDrawing" xmlns:w10="urn:schemas-microsoft-com:office:word" xmlns:w="http://schemas.openxmlformats.org/wordprocessingml/2006/main" xmlns:w14="http://schemas.microsoft.com/office/word/2010/wordml" xmlns:w15="http://schemas.microsoft.com/office/word/2012/wordml" xmlns:w16cex="http://schemas.microsoft.com/office/word/2018/wordml/cex" xmlns:w16cid="http://schemas.microsoft.com/office/word/2016/wordml/cid" xmlns:w16="http://schemas.microsoft.com/office/word/2018/wordml" xmlns:w16du="http://schemas.microsoft.com/office/word/2023/wordml/word16du" xmlns:w16sdtdh="http://schemas.microsoft.com/office/word/2020/wordml/sdtdatahash" xmlns:w16sdtfl="http://schemas.microsoft.com/office/word/2024/wordml/sdtformatlock" xmlns:w16se="http://schemas.microsoft.com/office/word/2015/wordml/symex" xmlns:wpg="http://schemas.microsoft.com/office/word/2010/wordprocessingGroup" xmlns:wpi="http://schemas.microsoft.com/office/word/2010/wordprocessingInk" xmlns:wne="http://schemas.microsoft.com/office/word/2006/wordml" xmlns:wps="http://schemas.microsoft.com/office/word/2010/wordprocessingShape" mc:Ignorable="w14 w15 w16se w16cid w16 w16cex w16sdtdh w16sdtfl w16du wp14">
   <w:p>
     <w:pPr>
       <w:pStyle w:val="Heading4"/>
@@ -2521,7 +2390,7 @@
 </file>
 
 <file path=word/footer3.xml><?xml version="1.0" encoding="utf-8"?>
-<w:ftr xmlns:wpc="http://schemas.microsoft.com/office/word/2010/wordprocessingCanvas" xmlns:cx="http://schemas.microsoft.com/office/drawing/2014/chartex" xmlns:cx1="http://schemas.microsoft.com/office/drawing/2015/9/8/chartex" xmlns:cx2="http://schemas.microsoft.com/office/drawing/2015/10/21/chartex" xmlns:cx3="http://schemas.microsoft.com/office/drawing/2016/5/9/chartex" xmlns:cx4="http://schemas.microsoft.com/office/drawing/2016/5/10/chartex" xmlns:cx5="http://schemas.microsoft.com/office/drawing/2016/5/11/chartex" xmlns:cx6="http://schemas.microsoft.com/office/drawing/2016/5/12/chartex" xmlns:cx7="http://schemas.microsoft.com/office/drawing/2016/5/13/chartex" xmlns:cx8="http://schemas.microsoft.com/office/drawing/2016/5/14/chartex" xmlns:mc="http://schemas.openxmlformats.org/markup-compatibility/2006" xmlns:aink="http://schemas.microsoft.com/office/drawing/2016/ink" xmlns:am3d="http://schemas.microsoft.com/office/drawing/2017/model3d" xmlns:o="urn:schemas-microsoft-com:office:office" xmlns:oel="http://schemas.microsoft.com/office/2019/extlst" xmlns:r="http://schemas.openxmlformats.org/officeDocument/2006/relationships" xmlns:m="http://schemas.openxmlformats.org/officeDocument/2006/math" xmlns:v="urn:schemas-microsoft-com:vml" xmlns:wp14="http://schemas.microsoft.com/office/word/2010/wordprocessingDrawing" xmlns:wp="http://schemas.openxmlformats.org/drawingml/2006/wordprocessingDrawing" xmlns:w10="urn:schemas-microsoft-com:office:word" xmlns:w="http://schemas.openxmlformats.org/wordprocessingml/2006/main" xmlns:w14="http://schemas.microsoft.com/office/word/2010/wordml" xmlns:w15="http://schemas.microsoft.com/office/word/2012/wordml" xmlns:w16cex="http://schemas.microsoft.com/office/word/2018/wordml/cex" xmlns:w16cid="http://schemas.microsoft.com/office/word/2016/wordml/cid" xmlns:w16="http://schemas.microsoft.com/office/word/2018/wordml" xmlns:w16du="http://schemas.microsoft.com/office/word/2023/wordml/word16du" xmlns:w16sdtdh="http://schemas.microsoft.com/office/word/2020/wordml/sdtdatahash" xmlns:w16se="http://schemas.microsoft.com/office/word/2015/wordml/symex" xmlns:wpg="http://schemas.microsoft.com/office/word/2010/wordprocessingGroup" xmlns:wpi="http://schemas.microsoft.com/office/word/2010/wordprocessingInk" xmlns:wne="http://schemas.microsoft.com/office/word/2006/wordml" xmlns:wps="http://schemas.microsoft.com/office/word/2010/wordprocessingShape" mc:Ignorable="w14 w15 w16se w16cid w16 w16cex w16sdtdh w16du wp14">
+<w:ftr xmlns:wpc="http://schemas.microsoft.com/office/word/2010/wordprocessingCanvas" xmlns:cx="http://schemas.microsoft.com/office/drawing/2014/chartex" xmlns:cx1="http://schemas.microsoft.com/office/drawing/2015/9/8/chartex" xmlns:cx2="http://schemas.microsoft.com/office/drawing/2015/10/21/chartex" xmlns:cx3="http://schemas.microsoft.com/office/drawing/2016/5/9/chartex" xmlns:cx4="http://schemas.microsoft.com/office/drawing/2016/5/10/chartex" xmlns:cx5="http://schemas.microsoft.com/office/drawing/2016/5/11/chartex" xmlns:cx6="http://schemas.microsoft.com/office/drawing/2016/5/12/chartex" xmlns:cx7="http://schemas.microsoft.com/office/drawing/2016/5/13/chartex" xmlns:cx8="http://schemas.microsoft.com/office/drawing/2016/5/14/chartex" xmlns:mc="http://schemas.openxmlformats.org/markup-compatibility/2006" xmlns:aink="http://schemas.microsoft.com/office/drawing/2016/ink" xmlns:am3d="http://schemas.microsoft.com/office/drawing/2017/model3d" xmlns:o="urn:schemas-microsoft-com:office:office" xmlns:oel="http://schemas.microsoft.com/office/2019/extlst" xmlns:r="http://schemas.openxmlformats.org/officeDocument/2006/relationships" xmlns:m="http://schemas.openxmlformats.org/officeDocument/2006/math" xmlns:v="urn:schemas-microsoft-com:vml" xmlns:wp14="http://schemas.microsoft.com/office/word/2010/wordprocessingDrawing" xmlns:wp="http://schemas.openxmlformats.org/drawingml/2006/wordprocessingDrawing" xmlns:w10="urn:schemas-microsoft-com:office:word" xmlns:w="http://schemas.openxmlformats.org/wordprocessingml/2006/main" xmlns:w14="http://schemas.microsoft.com/office/word/2010/wordml" xmlns:w15="http://schemas.microsoft.com/office/word/2012/wordml" xmlns:w16cex="http://schemas.microsoft.com/office/word/2018/wordml/cex" xmlns:w16cid="http://schemas.microsoft.com/office/word/2016/wordml/cid" xmlns:w16="http://schemas.microsoft.com/office/word/2018/wordml" xmlns:w16du="http://schemas.microsoft.com/office/word/2023/wordml/word16du" xmlns:w16sdtdh="http://schemas.microsoft.com/office/word/2020/wordml/sdtdatahash" xmlns:w16sdtfl="http://schemas.microsoft.com/office/word/2024/wordml/sdtformatlock" xmlns:w16se="http://schemas.microsoft.com/office/word/2015/wordml/symex" xmlns:wpg="http://schemas.microsoft.com/office/word/2010/wordprocessingGroup" xmlns:wpi="http://schemas.microsoft.com/office/word/2010/wordprocessingInk" xmlns:wne="http://schemas.microsoft.com/office/word/2006/wordml" xmlns:wps="http://schemas.microsoft.com/office/word/2010/wordprocessingShape" mc:Ignorable="w14 w15 w16se w16cid w16 w16cex w16sdtdh w16sdtfl w16du wp14">
   <w:p>
     <w:pPr>
       <w:pStyle w:val="Heading4"/>
@@ -2584,7 +2453,7 @@
 </file>
 
 <file path=word/footnotes.xml><?xml version="1.0" encoding="utf-8"?>
-<w:footnotes xmlns:wpc="http://schemas.microsoft.com/office/word/2010/wordprocessingCanvas" xmlns:cx="http://schemas.microsoft.com/office/drawing/2014/chartex" xmlns:cx1="http://schemas.microsoft.com/office/drawing/2015/9/8/chartex" xmlns:cx2="http://schemas.microsoft.com/office/drawing/2015/10/21/chartex" xmlns:cx3="http://schemas.microsoft.com/office/drawing/2016/5/9/chartex" xmlns:cx4="http://schemas.microsoft.com/office/drawing/2016/5/10/chartex" xmlns:cx5="http://schemas.microsoft.com/office/drawing/2016/5/11/chartex" xmlns:cx6="http://schemas.microsoft.com/office/drawing/2016/5/12/chartex" xmlns:cx7="http://schemas.microsoft.com/office/drawing/2016/5/13/chartex" xmlns:cx8="http://schemas.microsoft.com/office/drawing/2016/5/14/chartex" xmlns:mc="http://schemas.openxmlformats.org/markup-compatibility/2006" xmlns:aink="http://schemas.microsoft.com/office/drawing/2016/ink" xmlns:am3d="http://schemas.microsoft.com/office/drawing/2017/model3d" xmlns:o="urn:schemas-microsoft-com:office:office" xmlns:oel="http://schemas.microsoft.com/office/2019/extlst" xmlns:r="http://schemas.openxmlformats.org/officeDocument/2006/relationships" xmlns:m="http://schemas.openxmlformats.org/officeDocument/2006/math" xmlns:v="urn:schemas-microsoft-com:vml" xmlns:wp14="http://schemas.microsoft.com/office/word/2010/wordprocessingDrawing" xmlns:wp="http://schemas.openxmlformats.org/drawingml/2006/wordprocessingDrawing" xmlns:w10="urn:schemas-microsoft-com:office:word" xmlns:w="http://schemas.openxmlformats.org/wordprocessingml/2006/main" xmlns:w14="http://schemas.microsoft.com/office/word/2010/wordml" xmlns:w15="http://schemas.microsoft.com/office/word/2012/wordml" xmlns:w16cex="http://schemas.microsoft.com/office/word/2018/wordml/cex" xmlns:w16cid="http://schemas.microsoft.com/office/word/2016/wordml/cid" xmlns:w16="http://schemas.microsoft.com/office/word/2018/wordml" xmlns:w16du="http://schemas.microsoft.com/office/word/2023/wordml/word16du" xmlns:w16sdtdh="http://schemas.microsoft.com/office/word/2020/wordml/sdtdatahash" xmlns:w16se="http://schemas.microsoft.com/office/word/2015/wordml/symex" xmlns:wpg="http://schemas.microsoft.com/office/word/2010/wordprocessingGroup" xmlns:wpi="http://schemas.microsoft.com/office/word/2010/wordprocessingInk" xmlns:wne="http://schemas.microsoft.com/office/word/2006/wordml" xmlns:wps="http://schemas.microsoft.com/office/word/2010/wordprocessingShape" mc:Ignorable="w14 w15 w16se w16cid w16 w16cex w16sdtdh w16du wp14">
+<w:footnotes xmlns:wpc="http://schemas.microsoft.com/office/word/2010/wordprocessingCanvas" xmlns:cx="http://schemas.microsoft.com/office/drawing/2014/chartex" xmlns:cx1="http://schemas.microsoft.com/office/drawing/2015/9/8/chartex" xmlns:cx2="http://schemas.microsoft.com/office/drawing/2015/10/21/chartex" xmlns:cx3="http://schemas.microsoft.com/office/drawing/2016/5/9/chartex" xmlns:cx4="http://schemas.microsoft.com/office/drawing/2016/5/10/chartex" xmlns:cx5="http://schemas.microsoft.com/office/drawing/2016/5/11/chartex" xmlns:cx6="http://schemas.microsoft.com/office/drawing/2016/5/12/chartex" xmlns:cx7="http://schemas.microsoft.com/office/drawing/2016/5/13/chartex" xmlns:cx8="http://schemas.microsoft.com/office/drawing/2016/5/14/chartex" xmlns:mc="http://schemas.openxmlformats.org/markup-compatibility/2006" xmlns:aink="http://schemas.microsoft.com/office/drawing/2016/ink" xmlns:am3d="http://schemas.microsoft.com/office/drawing/2017/model3d" xmlns:o="urn:schemas-microsoft-com:office:office" xmlns:oel="http://schemas.microsoft.com/office/2019/extlst" xmlns:r="http://schemas.openxmlformats.org/officeDocument/2006/relationships" xmlns:m="http://schemas.openxmlformats.org/officeDocument/2006/math" xmlns:v="urn:schemas-microsoft-com:vml" xmlns:wp14="http://schemas.microsoft.com/office/word/2010/wordprocessingDrawing" xmlns:wp="http://schemas.openxmlformats.org/drawingml/2006/wordprocessingDrawing" xmlns:w10="urn:schemas-microsoft-com:office:word" xmlns:w="http://schemas.openxmlformats.org/wordprocessingml/2006/main" xmlns:w14="http://schemas.microsoft.com/office/word/2010/wordml" xmlns:w15="http://schemas.microsoft.com/office/word/2012/wordml" xmlns:w16cex="http://schemas.microsoft.com/office/word/2018/wordml/cex" xmlns:w16cid="http://schemas.microsoft.com/office/word/2016/wordml/cid" xmlns:w16="http://schemas.microsoft.com/office/word/2018/wordml" xmlns:w16du="http://schemas.microsoft.com/office/word/2023/wordml/word16du" xmlns:w16sdtdh="http://schemas.microsoft.com/office/word/2020/wordml/sdtdatahash" xmlns:w16sdtfl="http://schemas.microsoft.com/office/word/2024/wordml/sdtformatlock" xmlns:w16se="http://schemas.microsoft.com/office/word/2015/wordml/symex" xmlns:wpg="http://schemas.microsoft.com/office/word/2010/wordprocessingGroup" xmlns:wpi="http://schemas.microsoft.com/office/word/2010/wordprocessingInk" xmlns:wne="http://schemas.microsoft.com/office/word/2006/wordml" xmlns:wps="http://schemas.microsoft.com/office/word/2010/wordprocessingShape" mc:Ignorable="w14 w15 w16se w16cid w16 w16cex w16sdtdh w16sdtfl w16du wp14">
   <w:footnote w:type="separator" w:id="-1">
     <w:p>
       <w:pPr>
@@ -2609,7 +2478,7 @@
 </file>
 
 <file path=word/header1.xml><?xml version="1.0" encoding="utf-8"?>
-<w:hdr xmlns:wpc="http://schemas.microsoft.com/office/word/2010/wordprocessingCanvas" xmlns:cx="http://schemas.microsoft.com/office/drawing/2014/chartex" xmlns:cx1="http://schemas.microsoft.com/office/drawing/2015/9/8/chartex" xmlns:cx2="http://schemas.microsoft.com/office/drawing/2015/10/21/chartex" xmlns:cx3="http://schemas.microsoft.com/office/drawing/2016/5/9/chartex" xmlns:cx4="http://schemas.microsoft.com/office/drawing/2016/5/10/chartex" xmlns:cx5="http://schemas.microsoft.com/office/drawing/2016/5/11/chartex" xmlns:cx6="http://schemas.microsoft.com/office/drawing/2016/5/12/chartex" xmlns:cx7="http://schemas.microsoft.com/office/drawing/2016/5/13/chartex" xmlns:cx8="http://schemas.microsoft.com/office/drawing/2016/5/14/chartex" xmlns:mc="http://schemas.openxmlformats.org/markup-compatibility/2006" xmlns:aink="http://schemas.microsoft.com/office/drawing/2016/ink" xmlns:am3d="http://schemas.microsoft.com/office/drawing/2017/model3d" xmlns:o="urn:schemas-microsoft-com:office:office" xmlns:oel="http://schemas.microsoft.com/office/2019/extlst" xmlns:r="http://schemas.openxmlformats.org/officeDocument/2006/relationships" xmlns:m="http://schemas.openxmlformats.org/officeDocument/2006/math" xmlns:v="urn:schemas-microsoft-com:vml" xmlns:wp14="http://schemas.microsoft.com/office/word/2010/wordprocessingDrawing" xmlns:wp="http://schemas.openxmlformats.org/drawingml/2006/wordprocessingDrawing" xmlns:w10="urn:schemas-microsoft-com:office:word" xmlns:w="http://schemas.openxmlformats.org/wordprocessingml/2006/main" xmlns:w14="http://schemas.microsoft.com/office/word/2010/wordml" xmlns:w15="http://schemas.microsoft.com/office/word/2012/wordml" xmlns:w16cex="http://schemas.microsoft.com/office/word/2018/wordml/cex" xmlns:w16cid="http://schemas.microsoft.com/office/word/2016/wordml/cid" xmlns:w16="http://schemas.microsoft.com/office/word/2018/wordml" xmlns:w16du="http://schemas.microsoft.com/office/word/2023/wordml/word16du" xmlns:w16sdtdh="http://schemas.microsoft.com/office/word/2020/wordml/sdtdatahash" xmlns:w16se="http://schemas.microsoft.com/office/word/2015/wordml/symex" xmlns:wpg="http://schemas.microsoft.com/office/word/2010/wordprocessingGroup" xmlns:wpi="http://schemas.microsoft.com/office/word/2010/wordprocessingInk" xmlns:wne="http://schemas.microsoft.com/office/word/2006/wordml" xmlns:wps="http://schemas.microsoft.com/office/word/2010/wordprocessingShape" mc:Ignorable="w14 w15 w16se w16cid w16 w16cex w16sdtdh w16du wp14">
+<w:hdr xmlns:wpc="http://schemas.microsoft.com/office/word/2010/wordprocessingCanvas" xmlns:cx="http://schemas.microsoft.com/office/drawing/2014/chartex" xmlns:cx1="http://schemas.microsoft.com/office/drawing/2015/9/8/chartex" xmlns:cx2="http://schemas.microsoft.com/office/drawing/2015/10/21/chartex" xmlns:cx3="http://schemas.microsoft.com/office/drawing/2016/5/9/chartex" xmlns:cx4="http://schemas.microsoft.com/office/drawing/2016/5/10/chartex" xmlns:cx5="http://schemas.microsoft.com/office/drawing/2016/5/11/chartex" xmlns:cx6="http://schemas.microsoft.com/office/drawing/2016/5/12/chartex" xmlns:cx7="http://schemas.microsoft.com/office/drawing/2016/5/13/chartex" xmlns:cx8="http://schemas.microsoft.com/office/drawing/2016/5/14/chartex" xmlns:mc="http://schemas.openxmlformats.org/markup-compatibility/2006" xmlns:aink="http://schemas.microsoft.com/office/drawing/2016/ink" xmlns:am3d="http://schemas.microsoft.com/office/drawing/2017/model3d" xmlns:o="urn:schemas-microsoft-com:office:office" xmlns:oel="http://schemas.microsoft.com/office/2019/extlst" xmlns:r="http://schemas.openxmlformats.org/officeDocument/2006/relationships" xmlns:m="http://schemas.openxmlformats.org/officeDocument/2006/math" xmlns:v="urn:schemas-microsoft-com:vml" xmlns:wp14="http://schemas.microsoft.com/office/word/2010/wordprocessingDrawing" xmlns:wp="http://schemas.openxmlformats.org/drawingml/2006/wordprocessingDrawing" xmlns:w10="urn:schemas-microsoft-com:office:word" xmlns:w="http://schemas.openxmlformats.org/wordprocessingml/2006/main" xmlns:w14="http://schemas.microsoft.com/office/word/2010/wordml" xmlns:w15="http://schemas.microsoft.com/office/word/2012/wordml" xmlns:w16cex="http://schemas.microsoft.com/office/word/2018/wordml/cex" xmlns:w16cid="http://schemas.microsoft.com/office/word/2016/wordml/cid" xmlns:w16="http://schemas.microsoft.com/office/word/2018/wordml" xmlns:w16du="http://schemas.microsoft.com/office/word/2023/wordml/word16du" xmlns:w16sdtdh="http://schemas.microsoft.com/office/word/2020/wordml/sdtdatahash" xmlns:w16sdtfl="http://schemas.microsoft.com/office/word/2024/wordml/sdtformatlock" xmlns:w16se="http://schemas.microsoft.com/office/word/2015/wordml/symex" xmlns:wpg="http://schemas.microsoft.com/office/word/2010/wordprocessingGroup" xmlns:wpi="http://schemas.microsoft.com/office/word/2010/wordprocessingInk" xmlns:wne="http://schemas.microsoft.com/office/word/2006/wordml" xmlns:wps="http://schemas.microsoft.com/office/word/2010/wordprocessingShape" mc:Ignorable="w14 w15 w16se w16cid w16 w16cex w16sdtdh w16sdtfl w16du wp14">
   <w:p>
     <w:pPr>
       <w:ind w:left="0"/>
@@ -2624,7 +2493,7 @@
 </file>
 
 <file path=word/header2.xml><?xml version="1.0" encoding="utf-8"?>
-<w:hdr xmlns:wpc="http://schemas.microsoft.com/office/word/2010/wordprocessingCanvas" xmlns:cx="http://schemas.microsoft.com/office/drawing/2014/chartex" xmlns:cx1="http://schemas.microsoft.com/office/drawing/2015/9/8/chartex" xmlns:cx2="http://schemas.microsoft.com/office/drawing/2015/10/21/chartex" xmlns:cx3="http://schemas.microsoft.com/office/drawing/2016/5/9/chartex" xmlns:cx4="http://schemas.microsoft.com/office/drawing/2016/5/10/chartex" xmlns:cx5="http://schemas.microsoft.com/office/drawing/2016/5/11/chartex" xmlns:cx6="http://schemas.microsoft.com/office/drawing/2016/5/12/chartex" xmlns:cx7="http://schemas.microsoft.com/office/drawing/2016/5/13/chartex" xmlns:cx8="http://schemas.microsoft.com/office/drawing/2016/5/14/chartex" xmlns:mc="http://schemas.openxmlformats.org/markup-compatibility/2006" xmlns:aink="http://schemas.microsoft.com/office/drawing/2016/ink" xmlns:am3d="http://schemas.microsoft.com/office/drawing/2017/model3d" xmlns:o="urn:schemas-microsoft-com:office:office" xmlns:oel="http://schemas.microsoft.com/office/2019/extlst" xmlns:r="http://schemas.openxmlformats.org/officeDocument/2006/relationships" xmlns:m="http://schemas.openxmlformats.org/officeDocument/2006/math" xmlns:v="urn:schemas-microsoft-com:vml" xmlns:wp14="http://schemas.microsoft.com/office/word/2010/wordprocessingDrawing" xmlns:wp="http://schemas.openxmlformats.org/drawingml/2006/wordprocessingDrawing" xmlns:w10="urn:schemas-microsoft-com:office:word" xmlns:w="http://schemas.openxmlformats.org/wordprocessingml/2006/main" xmlns:w14="http://schemas.microsoft.com/office/word/2010/wordml" xmlns:w15="http://schemas.microsoft.com/office/word/2012/wordml" xmlns:w16cex="http://schemas.microsoft.com/office/word/2018/wordml/cex" xmlns:w16cid="http://schemas.microsoft.com/office/word/2016/wordml/cid" xmlns:w16="http://schemas.microsoft.com/office/word/2018/wordml" xmlns:w16du="http://schemas.microsoft.com/office/word/2023/wordml/word16du" xmlns:w16sdtdh="http://schemas.microsoft.com/office/word/2020/wordml/sdtdatahash" xmlns:w16se="http://schemas.microsoft.com/office/word/2015/wordml/symex" xmlns:wpg="http://schemas.microsoft.com/office/word/2010/wordprocessingGroup" xmlns:wpi="http://schemas.microsoft.com/office/word/2010/wordprocessingInk" xmlns:wne="http://schemas.microsoft.com/office/word/2006/wordml" xmlns:wps="http://schemas.microsoft.com/office/word/2010/wordprocessingShape" mc:Ignorable="w14 w15 w16se w16cid w16 w16cex w16sdtdh w16du wp14">
+<w:hdr xmlns:wpc="http://schemas.microsoft.com/office/word/2010/wordprocessingCanvas" xmlns:cx="http://schemas.microsoft.com/office/drawing/2014/chartex" xmlns:cx1="http://schemas.microsoft.com/office/drawing/2015/9/8/chartex" xmlns:cx2="http://schemas.microsoft.com/office/drawing/2015/10/21/chartex" xmlns:cx3="http://schemas.microsoft.com/office/drawing/2016/5/9/chartex" xmlns:cx4="http://schemas.microsoft.com/office/drawing/2016/5/10/chartex" xmlns:cx5="http://schemas.microsoft.com/office/drawing/2016/5/11/chartex" xmlns:cx6="http://schemas.microsoft.com/office/drawing/2016/5/12/chartex" xmlns:cx7="http://schemas.microsoft.com/office/drawing/2016/5/13/chartex" xmlns:cx8="http://schemas.microsoft.com/office/drawing/2016/5/14/chartex" xmlns:mc="http://schemas.openxmlformats.org/markup-compatibility/2006" xmlns:aink="http://schemas.microsoft.com/office/drawing/2016/ink" xmlns:am3d="http://schemas.microsoft.com/office/drawing/2017/model3d" xmlns:o="urn:schemas-microsoft-com:office:office" xmlns:oel="http://schemas.microsoft.com/office/2019/extlst" xmlns:r="http://schemas.openxmlformats.org/officeDocument/2006/relationships" xmlns:m="http://schemas.openxmlformats.org/officeDocument/2006/math" xmlns:v="urn:schemas-microsoft-com:vml" xmlns:wp14="http://schemas.microsoft.com/office/word/2010/wordprocessingDrawing" xmlns:wp="http://schemas.openxmlformats.org/drawingml/2006/wordprocessingDrawing" xmlns:w10="urn:schemas-microsoft-com:office:word" xmlns:w="http://schemas.openxmlformats.org/wordprocessingml/2006/main" xmlns:w14="http://schemas.microsoft.com/office/word/2010/wordml" xmlns:w15="http://schemas.microsoft.com/office/word/2012/wordml" xmlns:w16cex="http://schemas.microsoft.com/office/word/2018/wordml/cex" xmlns:w16cid="http://schemas.microsoft.com/office/word/2016/wordml/cid" xmlns:w16="http://schemas.microsoft.com/office/word/2018/wordml" xmlns:w16du="http://schemas.microsoft.com/office/word/2023/wordml/word16du" xmlns:w16sdtdh="http://schemas.microsoft.com/office/word/2020/wordml/sdtdatahash" xmlns:w16sdtfl="http://schemas.microsoft.com/office/word/2024/wordml/sdtformatlock" xmlns:w16se="http://schemas.microsoft.com/office/word/2015/wordml/symex" xmlns:wpg="http://schemas.microsoft.com/office/word/2010/wordprocessingGroup" xmlns:wpi="http://schemas.microsoft.com/office/word/2010/wordprocessingInk" xmlns:wne="http://schemas.microsoft.com/office/word/2006/wordml" xmlns:wps="http://schemas.microsoft.com/office/word/2010/wordprocessingShape" mc:Ignorable="w14 w15 w16se w16cid w16 w16cex w16sdtdh w16sdtfl w16du wp14">
   <w:p>
     <w:pPr>
       <w:ind w:left="36"/>
@@ -2638,7 +2507,7 @@
 </file>
 
 <file path=word/numbering.xml><?xml version="1.0" encoding="utf-8"?>
-<w:numbering xmlns:wpc="http://schemas.microsoft.com/office/word/2010/wordprocessingCanvas" xmlns:cx="http://schemas.microsoft.com/office/drawing/2014/chartex" xmlns:cx1="http://schemas.microsoft.com/office/drawing/2015/9/8/chartex" xmlns:cx2="http://schemas.microsoft.com/office/drawing/2015/10/21/chartex" xmlns:cx3="http://schemas.microsoft.com/office/drawing/2016/5/9/chartex" xmlns:cx4="http://schemas.microsoft.com/office/drawing/2016/5/10/chartex" xmlns:cx5="http://schemas.microsoft.com/office/drawing/2016/5/11/chartex" xmlns:cx6="http://schemas.microsoft.com/office/drawing/2016/5/12/chartex" xmlns:cx7="http://schemas.microsoft.com/office/drawing/2016/5/13/chartex" xmlns:cx8="http://schemas.microsoft.com/office/drawing/2016/5/14/chartex" xmlns:mc="http://schemas.openxmlformats.org/markup-compatibility/2006" xmlns:aink="http://schemas.microsoft.com/office/drawing/2016/ink" xmlns:am3d="http://schemas.microsoft.com/office/drawing/2017/model3d" xmlns:o="urn:schemas-microsoft-com:office:office" xmlns:oel="http://schemas.microsoft.com/office/2019/extlst" xmlns:r="http://schemas.openxmlformats.org/officeDocument/2006/relationships" xmlns:m="http://schemas.openxmlformats.org/officeDocument/2006/math" xmlns:v="urn:schemas-microsoft-com:vml" xmlns:wp14="http://schemas.microsoft.com/office/word/2010/wordprocessingDrawing" xmlns:wp="http://schemas.openxmlformats.org/drawingml/2006/wordprocessingDrawing" xmlns:w10="urn:schemas-microsoft-com:office:word" xmlns:w="http://schemas.openxmlformats.org/wordprocessingml/2006/main" xmlns:w14="http://schemas.microsoft.com/office/word/2010/wordml" xmlns:w15="http://schemas.microsoft.com/office/word/2012/wordml" xmlns:w16cex="http://schemas.microsoft.com/office/word/2018/wordml/cex" xmlns:w16cid="http://schemas.microsoft.com/office/word/2016/wordml/cid" xmlns:w16="http://schemas.microsoft.com/office/word/2018/wordml" xmlns:w16du="http://schemas.microsoft.com/office/word/2023/wordml/word16du" xmlns:w16sdtdh="http://schemas.microsoft.com/office/word/2020/wordml/sdtdatahash" xmlns:w16se="http://schemas.microsoft.com/office/word/2015/wordml/symex" xmlns:wpg="http://schemas.microsoft.com/office/word/2010/wordprocessingGroup" xmlns:wpi="http://schemas.microsoft.com/office/word/2010/wordprocessingInk" xmlns:wne="http://schemas.microsoft.com/office/word/2006/wordml" xmlns:wps="http://schemas.microsoft.com/office/word/2010/wordprocessingShape" mc:Ignorable="w14 w15 w16se w16cid w16 w16cex w16sdtdh w16du wp14">
+<w:numbering xmlns:wpc="http://schemas.microsoft.com/office/word/2010/wordprocessingCanvas" xmlns:cx="http://schemas.microsoft.com/office/drawing/2014/chartex" xmlns:cx1="http://schemas.microsoft.com/office/drawing/2015/9/8/chartex" xmlns:cx2="http://schemas.microsoft.com/office/drawing/2015/10/21/chartex" xmlns:cx3="http://schemas.microsoft.com/office/drawing/2016/5/9/chartex" xmlns:cx4="http://schemas.microsoft.com/office/drawing/2016/5/10/chartex" xmlns:cx5="http://schemas.microsoft.com/office/drawing/2016/5/11/chartex" xmlns:cx6="http://schemas.microsoft.com/office/drawing/2016/5/12/chartex" xmlns:cx7="http://schemas.microsoft.com/office/drawing/2016/5/13/chartex" xmlns:cx8="http://schemas.microsoft.com/office/drawing/2016/5/14/chartex" xmlns:mc="http://schemas.openxmlformats.org/markup-compatibility/2006" xmlns:aink="http://schemas.microsoft.com/office/drawing/2016/ink" xmlns:am3d="http://schemas.microsoft.com/office/drawing/2017/model3d" xmlns:o="urn:schemas-microsoft-com:office:office" xmlns:oel="http://schemas.microsoft.com/office/2019/extlst" xmlns:r="http://schemas.openxmlformats.org/officeDocument/2006/relationships" xmlns:m="http://schemas.openxmlformats.org/officeDocument/2006/math" xmlns:v="urn:schemas-microsoft-com:vml" xmlns:wp14="http://schemas.microsoft.com/office/word/2010/wordprocessingDrawing" xmlns:wp="http://schemas.openxmlformats.org/drawingml/2006/wordprocessingDrawing" xmlns:w10="urn:schemas-microsoft-com:office:word" xmlns:w="http://schemas.openxmlformats.org/wordprocessingml/2006/main" xmlns:w14="http://schemas.microsoft.com/office/word/2010/wordml" xmlns:w15="http://schemas.microsoft.com/office/word/2012/wordml" xmlns:w16cex="http://schemas.microsoft.com/office/word/2018/wordml/cex" xmlns:w16cid="http://schemas.microsoft.com/office/word/2016/wordml/cid" xmlns:w16="http://schemas.microsoft.com/office/word/2018/wordml" xmlns:w16du="http://schemas.microsoft.com/office/word/2023/wordml/word16du" xmlns:w16sdtdh="http://schemas.microsoft.com/office/word/2020/wordml/sdtdatahash" xmlns:w16sdtfl="http://schemas.microsoft.com/office/word/2024/wordml/sdtformatlock" xmlns:w16se="http://schemas.microsoft.com/office/word/2015/wordml/symex" xmlns:wpg="http://schemas.microsoft.com/office/word/2010/wordprocessingGroup" xmlns:wpi="http://schemas.microsoft.com/office/word/2010/wordprocessingInk" xmlns:wne="http://schemas.microsoft.com/office/word/2006/wordml" xmlns:wps="http://schemas.microsoft.com/office/word/2010/wordprocessingShape" mc:Ignorable="w14 w15 w16se w16cid w16 w16cex w16sdtdh w16sdtfl w16du wp14">
   <w:abstractNum w:abstractNumId="0" w15:restartNumberingAfterBreak="0">
     <w:nsid w:val="3D5E7AF9"/>
     <w:multiLevelType w:val="multilevel"/>
@@ -2875,7 +2744,7 @@
 </file>
 
 <file path=word/styles.xml><?xml version="1.0" encoding="utf-8"?>
-<w:styles xmlns:mc="http://schemas.openxmlformats.org/markup-compatibility/2006" xmlns:r="http://schemas.openxmlformats.org/officeDocument/2006/relationships" xmlns:w="http://schemas.openxmlformats.org/wordprocessingml/2006/main" xmlns:w14="http://schemas.microsoft.com/office/word/2010/wordml" xmlns:w15="http://schemas.microsoft.com/office/word/2012/wordml" xmlns:w16cex="http://schemas.microsoft.com/office/word/2018/wordml/cex" xmlns:w16cid="http://schemas.microsoft.com/office/word/2016/wordml/cid" xmlns:w16="http://schemas.microsoft.com/office/word/2018/wordml" xmlns:w16du="http://schemas.microsoft.com/office/word/2023/wordml/word16du" xmlns:w16sdtdh="http://schemas.microsoft.com/office/word/2020/wordml/sdtdatahash" xmlns:w16se="http://schemas.microsoft.com/office/word/2015/wordml/symex" mc:Ignorable="w14 w15 w16se w16cid w16 w16cex w16sdtdh w16du">
+<w:styles xmlns:mc="http://schemas.openxmlformats.org/markup-compatibility/2006" xmlns:r="http://schemas.openxmlformats.org/officeDocument/2006/relationships" xmlns:w="http://schemas.openxmlformats.org/wordprocessingml/2006/main" xmlns:w14="http://schemas.microsoft.com/office/word/2010/wordml" xmlns:w15="http://schemas.microsoft.com/office/word/2012/wordml" xmlns:w16cex="http://schemas.microsoft.com/office/word/2018/wordml/cex" xmlns:w16cid="http://schemas.microsoft.com/office/word/2016/wordml/cid" xmlns:w16="http://schemas.microsoft.com/office/word/2018/wordml" xmlns:w16du="http://schemas.microsoft.com/office/word/2023/wordml/word16du" xmlns:w16sdtdh="http://schemas.microsoft.com/office/word/2020/wordml/sdtdatahash" xmlns:w16sdtfl="http://schemas.microsoft.com/office/word/2024/wordml/sdtformatlock" xmlns:w16se="http://schemas.microsoft.com/office/word/2015/wordml/symex" mc:Ignorable="w14 w15 w16se w16cid w16 w16cex w16sdtdh w16sdtfl w16du">
   <w:docDefaults>
     <w:rPrDefault>
       <w:rPr>
@@ -3319,6 +3188,7 @@
     <w:name w:val="heading 3"/>
     <w:basedOn w:val="Normal"/>
     <w:next w:val="Normal"/>
+    <w:link w:val="Heading3Char"/>
     <w:uiPriority w:val="9"/>
     <w:unhideWhenUsed/>
     <w:qFormat/>
@@ -3591,6 +3461,19 @@
       <w:color w:val="072589"/>
       <w:sz w:val="44"/>
       <w:szCs w:val="44"/>
+    </w:rPr>
+  </w:style>
+  <w:style w:type="character" w:customStyle="1" w:styleId="Heading3Char">
+    <w:name w:val="Heading 3 Char"/>
+    <w:basedOn w:val="DefaultParagraphFont"/>
+    <w:link w:val="Heading3"/>
+    <w:uiPriority w:val="9"/>
+    <w:rsid w:val="005979A6"/>
+    <w:rPr>
+      <w:b/>
+      <w:color w:val="072589"/>
+      <w:sz w:val="36"/>
+      <w:szCs w:val="36"/>
     </w:rPr>
   </w:style>
 </w:styles>

</xml_diff>